<commit_message>
Adding Screen Shot lec 05 in Doc File
</commit_message>
<xml_diff>
--- a/Mobile Computing Progress.docx
+++ b/Mobile Computing Progress.docx
@@ -759,7 +759,7 @@
           <w:rFonts w:ascii="Segoe UI" w:hAnsi="Segoe UI" w:cs="Segoe UI"/>
           <w:color w:val="575757"/>
         </w:rPr>
-        <w:t xml:space="preserve"> "Lec04 – AndroidManifest.xml [Lec04.app] Android Studio (window)" in "Lec0</w:t>
+        <w:t xml:space="preserve"> "Lec04 – AndroidManifest.xml [Lec04.app] Android Studio (window)" </w:t>
       </w:r>
       <w:r>
         <w:rPr>
@@ -1180,7 +1180,6 @@
           <w:szCs w:val="52"/>
         </w:rPr>
       </w:pPr>
-      <w:proofErr w:type="spellStart"/>
       <w:r>
         <w:rPr>
           <w:rFonts w:ascii="Segoe UI" w:eastAsia="Times New Roman" w:hAnsi="Segoe UI" w:cs="Segoe UI"/>
@@ -1191,19 +1190,7 @@
           <w:szCs w:val="52"/>
         </w:rPr>
         <w:lastRenderedPageBreak/>
-        <w:t>Lec</w:t>
-      </w:r>
-      <w:proofErr w:type="spellEnd"/>
-      <w:r>
-        <w:rPr>
-          <w:rFonts w:ascii="Segoe UI" w:eastAsia="Times New Roman" w:hAnsi="Segoe UI" w:cs="Segoe UI"/>
-          <w:b/>
-          <w:bCs/>
-          <w:color w:val="575757"/>
-          <w:sz w:val="52"/>
-          <w:szCs w:val="52"/>
-        </w:rPr>
-        <w:t xml:space="preserve"> 05</w:t>
+        <w:t>Lec 05</w:t>
       </w:r>
     </w:p>
     <w:p>
@@ -1375,7 +1362,7 @@
           <w:color w:val="575757"/>
         </w:rPr>
         <w:pict w14:anchorId="3D17E49C">
-          <v:rect id="_x0000_i1032" style="width:0;height:.75pt" o:hralign="center" o:hrstd="t" o:hr="t" fillcolor="#a0a0a0" stroked="f"/>
+          <v:rect id="_x0000_i1031" style="width:0;height:.75pt" o:hralign="center" o:hrstd="t" o:hr="t" fillcolor="#a0a0a0" stroked="f"/>
         </w:pict>
       </w:r>
     </w:p>
@@ -1615,7 +1602,7 @@
           <w:color w:val="575757"/>
         </w:rPr>
         <w:pict w14:anchorId="58AA0ECF">
-          <v:rect id="_x0000_i1033" style="width:0;height:.75pt" o:hralign="center" o:hrstd="t" o:hr="t" fillcolor="#a0a0a0" stroked="f"/>
+          <v:rect id="_x0000_i1032" style="width:0;height:.75pt" o:hralign="center" o:hrstd="t" o:hr="t" fillcolor="#a0a0a0" stroked="f"/>
         </w:pict>
       </w:r>
     </w:p>
@@ -1843,12 +1830,814 @@
       <w:r>
         <w:rPr>
           <w:rFonts w:ascii="Segoe UI" w:eastAsia="Times New Roman" w:hAnsi="Segoe UI" w:cs="Segoe UI"/>
-          <w:color w:val="575757"/>
-        </w:rPr>
-        <w:pict w14:anchorId="0F0708BF">
-          <v:rect id="_x0000_i1034" style="width:0;height:.75pt" o:hralign="center" o:hrstd="t" o:hr="t" fillcolor="#a0a0a0" stroked="f"/>
-        </w:pict>
-      </w:r>
+          <w:noProof/>
+          <w:color w:val="575757"/>
+        </w:rPr>
+        <w:lastRenderedPageBreak/>
+        <w:drawing>
+          <wp:inline distT="0" distB="0" distL="0" distR="0" wp14:anchorId="0A2406B0" wp14:editId="23214982">
+            <wp:extent cx="5731510" cy="3222401"/>
+            <wp:effectExtent l="0" t="0" r="2540" b="0"/>
+            <wp:docPr id="13" name="ss-1" descr="Step 1 screenshot."/>
+            <wp:cNvGraphicFramePr>
+              <a:graphicFrameLocks xmlns:a="http://schemas.openxmlformats.org/drawingml/2006/main" noChangeAspect="1"/>
+            </wp:cNvGraphicFramePr>
+            <a:graphic xmlns:a="http://schemas.openxmlformats.org/drawingml/2006/main">
+              <a:graphicData uri="http://schemas.openxmlformats.org/drawingml/2006/picture">
+                <pic:pic xmlns:pic="http://schemas.openxmlformats.org/drawingml/2006/picture">
+                  <pic:nvPicPr>
+                    <pic:cNvPr id="0" name="ss-1" descr="Step 1 screenshot."/>
+                    <pic:cNvPicPr>
+                      <a:picLocks noChangeAspect="1" noChangeArrowheads="1"/>
+                    </pic:cNvPicPr>
+                  </pic:nvPicPr>
+                  <pic:blipFill>
+                    <a:blip r:embed="rId18">
+                      <a:extLst>
+                        <a:ext uri="{28A0092B-C50C-407E-A947-70E740481C1C}">
+                          <a14:useLocalDpi xmlns:a14="http://schemas.microsoft.com/office/drawing/2010/main" val="0"/>
+                        </a:ext>
+                      </a:extLst>
+                    </a:blip>
+                    <a:srcRect/>
+                    <a:stretch>
+                      <a:fillRect/>
+                    </a:stretch>
+                  </pic:blipFill>
+                  <pic:spPr bwMode="auto">
+                    <a:xfrm>
+                      <a:off x="0" y="0"/>
+                      <a:ext cx="5731510" cy="3222401"/>
+                    </a:xfrm>
+                    <a:prstGeom prst="rect">
+                      <a:avLst/>
+                    </a:prstGeom>
+                    <a:noFill/>
+                    <a:ln>
+                      <a:noFill/>
+                    </a:ln>
+                  </pic:spPr>
+                </pic:pic>
+              </a:graphicData>
+            </a:graphic>
+          </wp:inline>
+        </w:drawing>
+      </w:r>
+    </w:p>
+    <w:p>
+      <w:pPr>
+        <w:spacing w:before="240" w:after="240"/>
+        <w:rPr>
+          <w:rFonts w:ascii="Segoe UI" w:eastAsia="Times New Roman" w:hAnsi="Segoe UI" w:cs="Segoe UI"/>
+          <w:color w:val="575757"/>
+        </w:rPr>
+      </w:pPr>
+    </w:p>
+    <w:p>
+      <w:pPr>
+        <w:pStyle w:val="NormalWeb"/>
+        <w:rPr>
+          <w:rFonts w:ascii="Segoe UI" w:hAnsi="Segoe UI" w:cs="Segoe UI"/>
+          <w:color w:val="575757"/>
+        </w:rPr>
+      </w:pPr>
+      <w:r>
+        <w:rPr>
+          <w:rFonts w:ascii="Segoe UI" w:hAnsi="Segoe UI" w:cs="Segoe UI"/>
+          <w:b/>
+          <w:bCs/>
+          <w:color w:val="575757"/>
+        </w:rPr>
+        <w:t xml:space="preserve">Step 5: </w:t>
+      </w:r>
+      <w:r>
+        <w:rPr>
+          <w:rFonts w:ascii="Segoe UI" w:hAnsi="Segoe UI" w:cs="Segoe UI"/>
+          <w:color w:val="575757"/>
+        </w:rPr>
+        <w:t xml:space="preserve">"Layouts05 – HorizantalLayout.java [Layouts05.app] Android Studio (window)" </w:t>
+      </w:r>
+    </w:p>
+    <w:p>
+      <w:pPr>
+        <w:rPr>
+          <w:rFonts w:ascii="Segoe UI" w:hAnsi="Segoe UI" w:cs="Segoe UI"/>
+          <w:color w:val="575757"/>
+          <w:sz w:val="22"/>
+          <w:szCs w:val="22"/>
+        </w:rPr>
+      </w:pPr>
+      <w:r>
+        <w:rPr>
+          <w:rFonts w:ascii="Segoe UI" w:eastAsia="Times New Roman" w:hAnsi="Segoe UI" w:cs="Segoe UI"/>
+          <w:noProof/>
+          <w:color w:val="575757"/>
+        </w:rPr>
+        <w:drawing>
+          <wp:inline distT="0" distB="0" distL="0" distR="0" wp14:anchorId="4F0DC336" wp14:editId="5E06D74A">
+            <wp:extent cx="5731510" cy="3221990"/>
+            <wp:effectExtent l="0" t="0" r="2540" b="0"/>
+            <wp:docPr id="15" name="ss-2" descr="Step 2 screenshot."/>
+            <wp:cNvGraphicFramePr>
+              <a:graphicFrameLocks xmlns:a="http://schemas.openxmlformats.org/drawingml/2006/main" noChangeAspect="1"/>
+            </wp:cNvGraphicFramePr>
+            <a:graphic xmlns:a="http://schemas.openxmlformats.org/drawingml/2006/main">
+              <a:graphicData uri="http://schemas.openxmlformats.org/drawingml/2006/picture">
+                <pic:pic xmlns:pic="http://schemas.openxmlformats.org/drawingml/2006/picture">
+                  <pic:nvPicPr>
+                    <pic:cNvPr id="0" name="ss-2" descr="Step 2 screenshot."/>
+                    <pic:cNvPicPr>
+                      <a:picLocks noChangeAspect="1" noChangeArrowheads="1"/>
+                    </pic:cNvPicPr>
+                  </pic:nvPicPr>
+                  <pic:blipFill>
+                    <a:blip r:embed="rId19">
+                      <a:extLst>
+                        <a:ext uri="{28A0092B-C50C-407E-A947-70E740481C1C}">
+                          <a14:useLocalDpi xmlns:a14="http://schemas.microsoft.com/office/drawing/2010/main" val="0"/>
+                        </a:ext>
+                      </a:extLst>
+                    </a:blip>
+                    <a:srcRect/>
+                    <a:stretch>
+                      <a:fillRect/>
+                    </a:stretch>
+                  </pic:blipFill>
+                  <pic:spPr bwMode="auto">
+                    <a:xfrm>
+                      <a:off x="0" y="0"/>
+                      <a:ext cx="5731510" cy="3221990"/>
+                    </a:xfrm>
+                    <a:prstGeom prst="rect">
+                      <a:avLst/>
+                    </a:prstGeom>
+                    <a:noFill/>
+                    <a:ln>
+                      <a:noFill/>
+                    </a:ln>
+                  </pic:spPr>
+                </pic:pic>
+              </a:graphicData>
+            </a:graphic>
+          </wp:inline>
+        </w:drawing>
+      </w:r>
+    </w:p>
+    <w:p>
+      <w:pPr>
+        <w:pStyle w:val="NormalWeb"/>
+        <w:rPr>
+          <w:rFonts w:ascii="Segoe UI" w:hAnsi="Segoe UI" w:cs="Segoe UI"/>
+          <w:color w:val="575757"/>
+        </w:rPr>
+      </w:pPr>
+      <w:r>
+        <w:rPr>
+          <w:rFonts w:ascii="Segoe UI" w:hAnsi="Segoe UI" w:cs="Segoe UI"/>
+          <w:b/>
+          <w:bCs/>
+          <w:color w:val="575757"/>
+        </w:rPr>
+        <w:t xml:space="preserve">Step 6: </w:t>
+      </w:r>
+      <w:r>
+        <w:rPr>
+          <w:rFonts w:ascii="Segoe UI" w:hAnsi="Segoe UI" w:cs="Segoe UI"/>
+          <w:color w:val="575757"/>
+        </w:rPr>
+        <w:t xml:space="preserve">Layouts05 – HorizantalLayout.java [Layouts05.app] Android Studio (window)" </w:t>
+      </w:r>
+    </w:p>
+    <w:p>
+      <w:pPr>
+        <w:pStyle w:val="NormalWeb"/>
+        <w:rPr>
+          <w:rFonts w:ascii="Segoe UI" w:hAnsi="Segoe UI" w:cs="Segoe UI"/>
+          <w:color w:val="575757"/>
+        </w:rPr>
+      </w:pPr>
+      <w:r>
+        <w:rPr>
+          <w:rFonts w:ascii="Segoe UI" w:hAnsi="Segoe UI" w:cs="Segoe UI"/>
+          <w:b/>
+          <w:bCs/>
+          <w:color w:val="575757"/>
+        </w:rPr>
+        <w:lastRenderedPageBreak/>
+        <w:t xml:space="preserve">Step 7: </w:t>
+      </w:r>
+      <w:r>
+        <w:rPr>
+          <w:rFonts w:ascii="Segoe UI" w:hAnsi="Segoe UI" w:cs="Segoe UI"/>
+          <w:color w:val="575757"/>
+        </w:rPr>
+        <w:t>"Layouts05 – MainActivity.java [Layouts05.app] Android Studio (window)”</w:t>
+      </w:r>
+      <w:r>
+        <w:rPr>
+          <w:rFonts w:ascii="Segoe UI" w:eastAsia="Times New Roman" w:hAnsi="Segoe UI" w:cs="Segoe UI"/>
+          <w:noProof/>
+          <w:color w:val="575757"/>
+        </w:rPr>
+        <w:t xml:space="preserve"> </w:t>
+      </w:r>
+      <w:r>
+        <w:rPr>
+          <w:rFonts w:ascii="Segoe UI" w:eastAsia="Times New Roman" w:hAnsi="Segoe UI" w:cs="Segoe UI"/>
+          <w:noProof/>
+          <w:color w:val="575757"/>
+        </w:rPr>
+        <w:drawing>
+          <wp:inline distT="0" distB="0" distL="0" distR="0" wp14:anchorId="477E2892" wp14:editId="4DE73816">
+            <wp:extent cx="5731510" cy="3222401"/>
+            <wp:effectExtent l="0" t="0" r="2540" b="0"/>
+            <wp:docPr id="17" name="ss-4" descr="Step 4 screenshot."/>
+            <wp:cNvGraphicFramePr>
+              <a:graphicFrameLocks xmlns:a="http://schemas.openxmlformats.org/drawingml/2006/main" noChangeAspect="1"/>
+            </wp:cNvGraphicFramePr>
+            <a:graphic xmlns:a="http://schemas.openxmlformats.org/drawingml/2006/main">
+              <a:graphicData uri="http://schemas.openxmlformats.org/drawingml/2006/picture">
+                <pic:pic xmlns:pic="http://schemas.openxmlformats.org/drawingml/2006/picture">
+                  <pic:nvPicPr>
+                    <pic:cNvPr id="0" name="ss-4" descr="Step 4 screenshot."/>
+                    <pic:cNvPicPr>
+                      <a:picLocks noChangeAspect="1" noChangeArrowheads="1"/>
+                    </pic:cNvPicPr>
+                  </pic:nvPicPr>
+                  <pic:blipFill>
+                    <a:blip r:embed="rId20">
+                      <a:extLst>
+                        <a:ext uri="{28A0092B-C50C-407E-A947-70E740481C1C}">
+                          <a14:useLocalDpi xmlns:a14="http://schemas.microsoft.com/office/drawing/2010/main" val="0"/>
+                        </a:ext>
+                      </a:extLst>
+                    </a:blip>
+                    <a:srcRect/>
+                    <a:stretch>
+                      <a:fillRect/>
+                    </a:stretch>
+                  </pic:blipFill>
+                  <pic:spPr bwMode="auto">
+                    <a:xfrm>
+                      <a:off x="0" y="0"/>
+                      <a:ext cx="5731510" cy="3222401"/>
+                    </a:xfrm>
+                    <a:prstGeom prst="rect">
+                      <a:avLst/>
+                    </a:prstGeom>
+                    <a:noFill/>
+                    <a:ln>
+                      <a:noFill/>
+                    </a:ln>
+                  </pic:spPr>
+                </pic:pic>
+              </a:graphicData>
+            </a:graphic>
+          </wp:inline>
+        </w:drawing>
+      </w:r>
+    </w:p>
+    <w:p>
+      <w:pPr>
+        <w:ind w:left="300" w:right="300"/>
+        <w:rPr>
+          <w:rFonts w:ascii="Segoe UI" w:hAnsi="Segoe UI" w:cs="Segoe UI"/>
+          <w:color w:val="575757"/>
+          <w:sz w:val="22"/>
+          <w:szCs w:val="22"/>
+        </w:rPr>
+      </w:pPr>
+    </w:p>
+    <w:p>
+      <w:pPr>
+        <w:pStyle w:val="align-right"/>
+        <w:spacing w:before="15" w:beforeAutospacing="0" w:after="15" w:afterAutospacing="0"/>
+        <w:rPr>
+          <w:rFonts w:ascii="Segoe UI" w:hAnsi="Segoe UI" w:cs="Segoe UI"/>
+          <w:color w:val="575757"/>
+          <w:sz w:val="22"/>
+          <w:szCs w:val="22"/>
+        </w:rPr>
+      </w:pPr>
+      <w:r>
+        <w:rPr>
+          <w:rFonts w:ascii="Segoe UI" w:hAnsi="Segoe UI" w:cs="Segoe UI"/>
+          <w:color w:val="575757"/>
+          <w:sz w:val="22"/>
+          <w:szCs w:val="22"/>
+        </w:rPr>
+        <w:t xml:space="preserve"> </w:t>
+      </w:r>
+    </w:p>
+    <w:p>
+      <w:pPr>
+        <w:pStyle w:val="NormalWeb"/>
+        <w:rPr>
+          <w:rFonts w:ascii="Segoe UI" w:hAnsi="Segoe UI" w:cs="Segoe UI"/>
+          <w:color w:val="575757"/>
+        </w:rPr>
+      </w:pPr>
+      <w:r>
+        <w:rPr>
+          <w:rFonts w:ascii="Segoe UI" w:hAnsi="Segoe UI" w:cs="Segoe UI"/>
+          <w:b/>
+          <w:bCs/>
+          <w:color w:val="575757"/>
+        </w:rPr>
+        <w:t xml:space="preserve">Step 8: </w:t>
+      </w:r>
+      <w:r>
+        <w:rPr>
+          <w:rFonts w:ascii="Segoe UI" w:hAnsi="Segoe UI" w:cs="Segoe UI"/>
+          <w:color w:val="575757"/>
+        </w:rPr>
+        <w:t xml:space="preserve">"Layouts05 – MainActivity.java [Layouts05.app] Android Studio (window)" </w:t>
+      </w:r>
+      <w:r>
+        <w:rPr>
+          <w:rFonts w:ascii="Segoe UI" w:eastAsia="Times New Roman" w:hAnsi="Segoe UI" w:cs="Segoe UI"/>
+          <w:noProof/>
+          <w:color w:val="575757"/>
+        </w:rPr>
+        <w:drawing>
+          <wp:inline distT="0" distB="0" distL="0" distR="0" wp14:anchorId="3A5F9609" wp14:editId="000B9C48">
+            <wp:extent cx="5731510" cy="3222401"/>
+            <wp:effectExtent l="0" t="0" r="2540" b="0"/>
+            <wp:docPr id="19" name="ss-5" descr="Step 5 screenshot."/>
+            <wp:cNvGraphicFramePr>
+              <a:graphicFrameLocks xmlns:a="http://schemas.openxmlformats.org/drawingml/2006/main" noChangeAspect="1"/>
+            </wp:cNvGraphicFramePr>
+            <a:graphic xmlns:a="http://schemas.openxmlformats.org/drawingml/2006/main">
+              <a:graphicData uri="http://schemas.openxmlformats.org/drawingml/2006/picture">
+                <pic:pic xmlns:pic="http://schemas.openxmlformats.org/drawingml/2006/picture">
+                  <pic:nvPicPr>
+                    <pic:cNvPr id="0" name="ss-5" descr="Step 5 screenshot."/>
+                    <pic:cNvPicPr>
+                      <a:picLocks noChangeAspect="1" noChangeArrowheads="1"/>
+                    </pic:cNvPicPr>
+                  </pic:nvPicPr>
+                  <pic:blipFill>
+                    <a:blip r:embed="rId21">
+                      <a:extLst>
+                        <a:ext uri="{28A0092B-C50C-407E-A947-70E740481C1C}">
+                          <a14:useLocalDpi xmlns:a14="http://schemas.microsoft.com/office/drawing/2010/main" val="0"/>
+                        </a:ext>
+                      </a:extLst>
+                    </a:blip>
+                    <a:srcRect/>
+                    <a:stretch>
+                      <a:fillRect/>
+                    </a:stretch>
+                  </pic:blipFill>
+                  <pic:spPr bwMode="auto">
+                    <a:xfrm>
+                      <a:off x="0" y="0"/>
+                      <a:ext cx="5731510" cy="3222401"/>
+                    </a:xfrm>
+                    <a:prstGeom prst="rect">
+                      <a:avLst/>
+                    </a:prstGeom>
+                    <a:noFill/>
+                    <a:ln>
+                      <a:noFill/>
+                    </a:ln>
+                  </pic:spPr>
+                </pic:pic>
+              </a:graphicData>
+            </a:graphic>
+          </wp:inline>
+        </w:drawing>
+      </w:r>
+    </w:p>
+    <w:p>
+      <w:pPr>
+        <w:ind w:left="300" w:right="300"/>
+        <w:rPr>
+          <w:rFonts w:ascii="Segoe UI" w:hAnsi="Segoe UI" w:cs="Segoe UI"/>
+          <w:color w:val="575757"/>
+          <w:sz w:val="22"/>
+          <w:szCs w:val="22"/>
+        </w:rPr>
+      </w:pPr>
+    </w:p>
+    <w:p>
+      <w:pPr>
+        <w:pStyle w:val="align-right"/>
+        <w:spacing w:before="15" w:beforeAutospacing="0" w:after="15" w:afterAutospacing="0"/>
+        <w:rPr>
+          <w:rFonts w:ascii="Segoe UI" w:hAnsi="Segoe UI" w:cs="Segoe UI"/>
+          <w:color w:val="575757"/>
+          <w:sz w:val="22"/>
+          <w:szCs w:val="22"/>
+        </w:rPr>
+      </w:pPr>
+      <w:r>
+        <w:rPr>
+          <w:rFonts w:ascii="Segoe UI" w:hAnsi="Segoe UI" w:cs="Segoe UI"/>
+          <w:color w:val="575757"/>
+          <w:sz w:val="22"/>
+          <w:szCs w:val="22"/>
+        </w:rPr>
+        <w:t xml:space="preserve"> </w:t>
+      </w:r>
+    </w:p>
+    <w:p>
+      <w:pPr>
+        <w:pStyle w:val="NormalWeb"/>
+        <w:rPr>
+          <w:rFonts w:ascii="Segoe UI" w:hAnsi="Segoe UI" w:cs="Segoe UI"/>
+          <w:color w:val="575757"/>
+        </w:rPr>
+      </w:pPr>
+      <w:r>
+        <w:rPr>
+          <w:rFonts w:ascii="Segoe UI" w:hAnsi="Segoe UI" w:cs="Segoe UI"/>
+          <w:b/>
+          <w:bCs/>
+          <w:color w:val="575757"/>
+        </w:rPr>
+        <w:lastRenderedPageBreak/>
+        <w:t xml:space="preserve">Step 9: </w:t>
+      </w:r>
+      <w:r>
+        <w:rPr>
+          <w:rFonts w:ascii="Segoe UI" w:hAnsi="Segoe UI" w:cs="Segoe UI"/>
+          <w:color w:val="575757"/>
+        </w:rPr>
+        <w:t xml:space="preserve">"Layouts05 – activity_horizantal_layout.xml [Layouts05.app] Android Studio (window)" </w:t>
+      </w:r>
+      <w:r>
+        <w:rPr>
+          <w:rFonts w:ascii="Segoe UI" w:eastAsia="Times New Roman" w:hAnsi="Segoe UI" w:cs="Segoe UI"/>
+          <w:noProof/>
+          <w:color w:val="575757"/>
+        </w:rPr>
+        <w:drawing>
+          <wp:inline distT="0" distB="0" distL="0" distR="0" wp14:anchorId="587734CC" wp14:editId="70314A41">
+            <wp:extent cx="5731510" cy="3222401"/>
+            <wp:effectExtent l="0" t="0" r="2540" b="0"/>
+            <wp:docPr id="14" name="ss-6" descr="Step 6 screenshot."/>
+            <wp:cNvGraphicFramePr>
+              <a:graphicFrameLocks xmlns:a="http://schemas.openxmlformats.org/drawingml/2006/main" noChangeAspect="1"/>
+            </wp:cNvGraphicFramePr>
+            <a:graphic xmlns:a="http://schemas.openxmlformats.org/drawingml/2006/main">
+              <a:graphicData uri="http://schemas.openxmlformats.org/drawingml/2006/picture">
+                <pic:pic xmlns:pic="http://schemas.openxmlformats.org/drawingml/2006/picture">
+                  <pic:nvPicPr>
+                    <pic:cNvPr id="0" name="ss-6" descr="Step 6 screenshot."/>
+                    <pic:cNvPicPr>
+                      <a:picLocks noChangeAspect="1" noChangeArrowheads="1"/>
+                    </pic:cNvPicPr>
+                  </pic:nvPicPr>
+                  <pic:blipFill>
+                    <a:blip r:embed="rId22">
+                      <a:extLst>
+                        <a:ext uri="{28A0092B-C50C-407E-A947-70E740481C1C}">
+                          <a14:useLocalDpi xmlns:a14="http://schemas.microsoft.com/office/drawing/2010/main" val="0"/>
+                        </a:ext>
+                      </a:extLst>
+                    </a:blip>
+                    <a:srcRect/>
+                    <a:stretch>
+                      <a:fillRect/>
+                    </a:stretch>
+                  </pic:blipFill>
+                  <pic:spPr bwMode="auto">
+                    <a:xfrm>
+                      <a:off x="0" y="0"/>
+                      <a:ext cx="5731510" cy="3222401"/>
+                    </a:xfrm>
+                    <a:prstGeom prst="rect">
+                      <a:avLst/>
+                    </a:prstGeom>
+                    <a:noFill/>
+                    <a:ln>
+                      <a:noFill/>
+                    </a:ln>
+                  </pic:spPr>
+                </pic:pic>
+              </a:graphicData>
+            </a:graphic>
+          </wp:inline>
+        </w:drawing>
+      </w:r>
+    </w:p>
+    <w:p>
+      <w:pPr>
+        <w:rPr>
+          <w:rFonts w:ascii="Segoe UI" w:hAnsi="Segoe UI" w:cs="Segoe UI"/>
+          <w:color w:val="575757"/>
+          <w:sz w:val="22"/>
+          <w:szCs w:val="22"/>
+        </w:rPr>
+      </w:pPr>
+    </w:p>
+    <w:p>
+      <w:pPr>
+        <w:pStyle w:val="NormalWeb"/>
+        <w:rPr>
+          <w:rFonts w:ascii="Segoe UI" w:hAnsi="Segoe UI" w:cs="Segoe UI"/>
+          <w:color w:val="575757"/>
+        </w:rPr>
+      </w:pPr>
+      <w:r>
+        <w:rPr>
+          <w:rFonts w:ascii="Segoe UI" w:hAnsi="Segoe UI" w:cs="Segoe UI"/>
+          <w:b/>
+          <w:bCs/>
+          <w:color w:val="575757"/>
+        </w:rPr>
+        <w:t xml:space="preserve">Step 10: </w:t>
+      </w:r>
+      <w:r>
+        <w:rPr>
+          <w:rFonts w:ascii="Segoe UI" w:hAnsi="Segoe UI" w:cs="Segoe UI"/>
+          <w:color w:val="575757"/>
+        </w:rPr>
+        <w:t xml:space="preserve">"Layouts05 – activity_horizantal_layout.xml [Layouts05.app] Android Studio (window)" </w:t>
+      </w:r>
+      <w:r>
+        <w:rPr>
+          <w:rFonts w:ascii="Segoe UI" w:eastAsia="Times New Roman" w:hAnsi="Segoe UI" w:cs="Segoe UI"/>
+          <w:noProof/>
+          <w:color w:val="575757"/>
+        </w:rPr>
+        <w:drawing>
+          <wp:inline distT="0" distB="0" distL="0" distR="0" wp14:anchorId="2DFA866B" wp14:editId="7F037270">
+            <wp:extent cx="5731510" cy="3222401"/>
+            <wp:effectExtent l="0" t="0" r="2540" b="0"/>
+            <wp:docPr id="16" name="ss-7" descr="Step 7 screenshot."/>
+            <wp:cNvGraphicFramePr>
+              <a:graphicFrameLocks xmlns:a="http://schemas.openxmlformats.org/drawingml/2006/main" noChangeAspect="1"/>
+            </wp:cNvGraphicFramePr>
+            <a:graphic xmlns:a="http://schemas.openxmlformats.org/drawingml/2006/main">
+              <a:graphicData uri="http://schemas.openxmlformats.org/drawingml/2006/picture">
+                <pic:pic xmlns:pic="http://schemas.openxmlformats.org/drawingml/2006/picture">
+                  <pic:nvPicPr>
+                    <pic:cNvPr id="0" name="ss-7" descr="Step 7 screenshot."/>
+                    <pic:cNvPicPr>
+                      <a:picLocks noChangeAspect="1" noChangeArrowheads="1"/>
+                    </pic:cNvPicPr>
+                  </pic:nvPicPr>
+                  <pic:blipFill>
+                    <a:blip r:embed="rId23">
+                      <a:extLst>
+                        <a:ext uri="{28A0092B-C50C-407E-A947-70E740481C1C}">
+                          <a14:useLocalDpi xmlns:a14="http://schemas.microsoft.com/office/drawing/2010/main" val="0"/>
+                        </a:ext>
+                      </a:extLst>
+                    </a:blip>
+                    <a:srcRect/>
+                    <a:stretch>
+                      <a:fillRect/>
+                    </a:stretch>
+                  </pic:blipFill>
+                  <pic:spPr bwMode="auto">
+                    <a:xfrm>
+                      <a:off x="0" y="0"/>
+                      <a:ext cx="5731510" cy="3222401"/>
+                    </a:xfrm>
+                    <a:prstGeom prst="rect">
+                      <a:avLst/>
+                    </a:prstGeom>
+                    <a:noFill/>
+                    <a:ln>
+                      <a:noFill/>
+                    </a:ln>
+                  </pic:spPr>
+                </pic:pic>
+              </a:graphicData>
+            </a:graphic>
+          </wp:inline>
+        </w:drawing>
+      </w:r>
+    </w:p>
+    <w:p>
+      <w:pPr>
+        <w:ind w:left="300" w:right="300"/>
+        <w:rPr>
+          <w:rFonts w:ascii="Segoe UI" w:hAnsi="Segoe UI" w:cs="Segoe UI"/>
+          <w:color w:val="575757"/>
+          <w:sz w:val="22"/>
+          <w:szCs w:val="22"/>
+        </w:rPr>
+      </w:pPr>
+    </w:p>
+    <w:p>
+      <w:pPr>
+        <w:pStyle w:val="align-right"/>
+        <w:spacing w:before="15" w:beforeAutospacing="0" w:after="15" w:afterAutospacing="0"/>
+        <w:rPr>
+          <w:rFonts w:ascii="Segoe UI" w:hAnsi="Segoe UI" w:cs="Segoe UI"/>
+          <w:color w:val="575757"/>
+          <w:sz w:val="22"/>
+          <w:szCs w:val="22"/>
+        </w:rPr>
+      </w:pPr>
+      <w:r>
+        <w:rPr>
+          <w:rFonts w:ascii="Segoe UI" w:hAnsi="Segoe UI" w:cs="Segoe UI"/>
+          <w:color w:val="575757"/>
+          <w:sz w:val="22"/>
+          <w:szCs w:val="22"/>
+        </w:rPr>
+        <w:t xml:space="preserve"> </w:t>
+      </w:r>
+    </w:p>
+    <w:p>
+      <w:pPr>
+        <w:pStyle w:val="NormalWeb"/>
+        <w:rPr>
+          <w:rFonts w:ascii="Segoe UI" w:hAnsi="Segoe UI" w:cs="Segoe UI"/>
+          <w:color w:val="575757"/>
+        </w:rPr>
+      </w:pPr>
+      <w:r>
+        <w:rPr>
+          <w:rFonts w:ascii="Segoe UI" w:hAnsi="Segoe UI" w:cs="Segoe UI"/>
+          <w:b/>
+          <w:bCs/>
+          <w:color w:val="575757"/>
+        </w:rPr>
+        <w:lastRenderedPageBreak/>
+        <w:t xml:space="preserve">Step 11: </w:t>
+      </w:r>
+      <w:r>
+        <w:rPr>
+          <w:rFonts w:ascii="Segoe UI" w:hAnsi="Segoe UI" w:cs="Segoe UI"/>
+          <w:color w:val="575757"/>
+        </w:rPr>
+        <w:t>"Layouts05 – activity_horizantal_layout.xml [Layouts05.app] Android Studio (window</w:t>
+      </w:r>
+      <w:r>
+        <w:rPr>
+          <w:rFonts w:ascii="Segoe UI" w:eastAsia="Times New Roman" w:hAnsi="Segoe UI" w:cs="Segoe UI"/>
+          <w:noProof/>
+          <w:color w:val="575757"/>
+        </w:rPr>
+        <w:drawing>
+          <wp:inline distT="0" distB="0" distL="0" distR="0" wp14:anchorId="424A1C09" wp14:editId="30226E18">
+            <wp:extent cx="5731510" cy="3222401"/>
+            <wp:effectExtent l="0" t="0" r="2540" b="0"/>
+            <wp:docPr id="18" name="ss-8" descr="Step 8 screenshot."/>
+            <wp:cNvGraphicFramePr>
+              <a:graphicFrameLocks xmlns:a="http://schemas.openxmlformats.org/drawingml/2006/main" noChangeAspect="1"/>
+            </wp:cNvGraphicFramePr>
+            <a:graphic xmlns:a="http://schemas.openxmlformats.org/drawingml/2006/main">
+              <a:graphicData uri="http://schemas.openxmlformats.org/drawingml/2006/picture">
+                <pic:pic xmlns:pic="http://schemas.openxmlformats.org/drawingml/2006/picture">
+                  <pic:nvPicPr>
+                    <pic:cNvPr id="0" name="ss-8" descr="Step 8 screenshot."/>
+                    <pic:cNvPicPr>
+                      <a:picLocks noChangeAspect="1" noChangeArrowheads="1"/>
+                    </pic:cNvPicPr>
+                  </pic:nvPicPr>
+                  <pic:blipFill>
+                    <a:blip r:embed="rId24">
+                      <a:extLst>
+                        <a:ext uri="{28A0092B-C50C-407E-A947-70E740481C1C}">
+                          <a14:useLocalDpi xmlns:a14="http://schemas.microsoft.com/office/drawing/2010/main" val="0"/>
+                        </a:ext>
+                      </a:extLst>
+                    </a:blip>
+                    <a:srcRect/>
+                    <a:stretch>
+                      <a:fillRect/>
+                    </a:stretch>
+                  </pic:blipFill>
+                  <pic:spPr bwMode="auto">
+                    <a:xfrm>
+                      <a:off x="0" y="0"/>
+                      <a:ext cx="5731510" cy="3222401"/>
+                    </a:xfrm>
+                    <a:prstGeom prst="rect">
+                      <a:avLst/>
+                    </a:prstGeom>
+                    <a:noFill/>
+                    <a:ln>
+                      <a:noFill/>
+                    </a:ln>
+                  </pic:spPr>
+                </pic:pic>
+              </a:graphicData>
+            </a:graphic>
+          </wp:inline>
+        </w:drawing>
+      </w:r>
+    </w:p>
+    <w:p>
+      <w:pPr>
+        <w:rPr>
+          <w:rFonts w:ascii="Segoe UI" w:eastAsia="Times New Roman" w:hAnsi="Segoe UI" w:cs="Segoe UI"/>
+          <w:color w:val="575757"/>
+        </w:rPr>
+      </w:pPr>
+    </w:p>
+    <w:p>
+      <w:pPr>
+        <w:spacing w:before="240" w:after="240"/>
+        <w:rPr>
+          <w:rFonts w:ascii="Segoe UI" w:eastAsia="Times New Roman" w:hAnsi="Segoe UI" w:cs="Segoe UI"/>
+          <w:color w:val="575757"/>
+        </w:rPr>
+      </w:pPr>
+    </w:p>
+    <w:p>
+      <w:pPr>
+        <w:pStyle w:val="NormalWeb"/>
+        <w:rPr>
+          <w:rFonts w:ascii="Segoe UI" w:hAnsi="Segoe UI" w:cs="Segoe UI"/>
+          <w:color w:val="575757"/>
+        </w:rPr>
+      </w:pPr>
+      <w:r>
+        <w:rPr>
+          <w:rFonts w:ascii="Segoe UI" w:hAnsi="Segoe UI" w:cs="Segoe UI"/>
+          <w:b/>
+          <w:bCs/>
+          <w:color w:val="575757"/>
+        </w:rPr>
+        <w:t xml:space="preserve">Step 12: </w:t>
+      </w:r>
+      <w:r>
+        <w:rPr>
+          <w:rFonts w:ascii="Segoe UI" w:hAnsi="Segoe UI" w:cs="Segoe UI"/>
+          <w:color w:val="575757"/>
+        </w:rPr>
+        <w:t xml:space="preserve">"Layouts05 – activity_main.xml [Layouts05.app] Android Studio (window)" </w:t>
+      </w:r>
+      <w:r>
+        <w:rPr>
+          <w:rFonts w:ascii="Segoe UI" w:eastAsia="Times New Roman" w:hAnsi="Segoe UI" w:cs="Segoe UI"/>
+          <w:noProof/>
+          <w:color w:val="575757"/>
+        </w:rPr>
+        <w:drawing>
+          <wp:inline distT="0" distB="0" distL="0" distR="0" wp14:anchorId="33E66CFB" wp14:editId="29EF9FFE">
+            <wp:extent cx="5731510" cy="3222401"/>
+            <wp:effectExtent l="0" t="0" r="2540" b="0"/>
+            <wp:docPr id="20" name="ss-9" descr="Step 9 screenshot."/>
+            <wp:cNvGraphicFramePr>
+              <a:graphicFrameLocks xmlns:a="http://schemas.openxmlformats.org/drawingml/2006/main" noChangeAspect="1"/>
+            </wp:cNvGraphicFramePr>
+            <a:graphic xmlns:a="http://schemas.openxmlformats.org/drawingml/2006/main">
+              <a:graphicData uri="http://schemas.openxmlformats.org/drawingml/2006/picture">
+                <pic:pic xmlns:pic="http://schemas.openxmlformats.org/drawingml/2006/picture">
+                  <pic:nvPicPr>
+                    <pic:cNvPr id="0" name="ss-9" descr="Step 9 screenshot."/>
+                    <pic:cNvPicPr>
+                      <a:picLocks noChangeAspect="1" noChangeArrowheads="1"/>
+                    </pic:cNvPicPr>
+                  </pic:nvPicPr>
+                  <pic:blipFill>
+                    <a:blip r:embed="rId25">
+                      <a:extLst>
+                        <a:ext uri="{28A0092B-C50C-407E-A947-70E740481C1C}">
+                          <a14:useLocalDpi xmlns:a14="http://schemas.microsoft.com/office/drawing/2010/main" val="0"/>
+                        </a:ext>
+                      </a:extLst>
+                    </a:blip>
+                    <a:srcRect/>
+                    <a:stretch>
+                      <a:fillRect/>
+                    </a:stretch>
+                  </pic:blipFill>
+                  <pic:spPr bwMode="auto">
+                    <a:xfrm>
+                      <a:off x="0" y="0"/>
+                      <a:ext cx="5731510" cy="3222401"/>
+                    </a:xfrm>
+                    <a:prstGeom prst="rect">
+                      <a:avLst/>
+                    </a:prstGeom>
+                    <a:noFill/>
+                    <a:ln>
+                      <a:noFill/>
+                    </a:ln>
+                  </pic:spPr>
+                </pic:pic>
+              </a:graphicData>
+            </a:graphic>
+          </wp:inline>
+        </w:drawing>
+      </w:r>
+    </w:p>
+    <w:p>
+      <w:pPr>
+        <w:rPr>
+          <w:rFonts w:ascii="Segoe UI" w:eastAsia="Times New Roman" w:hAnsi="Segoe UI" w:cs="Segoe UI"/>
+          <w:color w:val="575757"/>
+        </w:rPr>
+      </w:pPr>
+    </w:p>
+    <w:p>
+      <w:pPr>
+        <w:spacing w:before="240" w:after="240"/>
+        <w:rPr>
+          <w:rFonts w:ascii="Segoe UI" w:eastAsia="Times New Roman" w:hAnsi="Segoe UI" w:cs="Segoe UI"/>
+          <w:color w:val="575757"/>
+        </w:rPr>
+      </w:pPr>
     </w:p>
     <w:p>
       <w:pPr>

</xml_diff>

<commit_message>
Adding Lec 06 in File
</commit_message>
<xml_diff>
--- a/Mobile Computing Progress.docx
+++ b/Mobile Computing Progress.docx
@@ -1180,6 +1180,7 @@
           <w:szCs w:val="52"/>
         </w:rPr>
       </w:pPr>
+      <w:proofErr w:type="spellStart"/>
       <w:r>
         <w:rPr>
           <w:rFonts w:ascii="Segoe UI" w:eastAsia="Times New Roman" w:hAnsi="Segoe UI" w:cs="Segoe UI"/>
@@ -1190,7 +1191,19 @@
           <w:szCs w:val="52"/>
         </w:rPr>
         <w:lastRenderedPageBreak/>
-        <w:t>Lec 05</w:t>
+        <w:t>Lec</w:t>
+      </w:r>
+      <w:proofErr w:type="spellEnd"/>
+      <w:r>
+        <w:rPr>
+          <w:rFonts w:ascii="Segoe UI" w:eastAsia="Times New Roman" w:hAnsi="Segoe UI" w:cs="Segoe UI"/>
+          <w:b/>
+          <w:bCs/>
+          <w:color w:val="575757"/>
+          <w:sz w:val="52"/>
+          <w:szCs w:val="52"/>
+        </w:rPr>
+        <w:t xml:space="preserve"> 05</w:t>
       </w:r>
     </w:p>
     <w:p>
@@ -2654,6 +2667,295 @@
         <w:rPr>
           <w:rFonts w:ascii="Segoe UI" w:eastAsia="Times New Roman" w:hAnsi="Segoe UI" w:cs="Segoe UI"/>
           <w:color w:val="575757"/>
+        </w:rPr>
+      </w:pPr>
+    </w:p>
+    <w:p>
+      <w:pPr>
+        <w:spacing w:before="240" w:after="240"/>
+        <w:jc w:val="center"/>
+        <w:rPr>
+          <w:rFonts w:ascii="Segoe UI" w:eastAsia="Times New Roman" w:hAnsi="Segoe UI" w:cs="Segoe UI"/>
+          <w:b/>
+          <w:bCs/>
+          <w:color w:val="575757"/>
+          <w:sz w:val="52"/>
+          <w:szCs w:val="52"/>
+        </w:rPr>
+      </w:pPr>
+      <w:proofErr w:type="spellStart"/>
+      <w:r>
+        <w:rPr>
+          <w:rFonts w:ascii="Segoe UI" w:eastAsia="Times New Roman" w:hAnsi="Segoe UI" w:cs="Segoe UI"/>
+          <w:b/>
+          <w:bCs/>
+          <w:color w:val="575757"/>
+          <w:sz w:val="52"/>
+          <w:szCs w:val="52"/>
+        </w:rPr>
+        <w:lastRenderedPageBreak/>
+        <w:t>Lec</w:t>
+      </w:r>
+      <w:proofErr w:type="spellEnd"/>
+      <w:r>
+        <w:rPr>
+          <w:rFonts w:ascii="Segoe UI" w:eastAsia="Times New Roman" w:hAnsi="Segoe UI" w:cs="Segoe UI"/>
+          <w:b/>
+          <w:bCs/>
+          <w:color w:val="575757"/>
+          <w:sz w:val="52"/>
+          <w:szCs w:val="52"/>
+        </w:rPr>
+        <w:t xml:space="preserve"> 0</w:t>
+      </w:r>
+      <w:r>
+        <w:rPr>
+          <w:rFonts w:ascii="Segoe UI" w:eastAsia="Times New Roman" w:hAnsi="Segoe UI" w:cs="Segoe UI"/>
+          <w:b/>
+          <w:bCs/>
+          <w:color w:val="575757"/>
+          <w:sz w:val="52"/>
+          <w:szCs w:val="52"/>
+        </w:rPr>
+        <w:t>6</w:t>
+      </w:r>
+    </w:p>
+    <w:p>
+      <w:pPr>
+        <w:spacing w:before="240" w:after="240"/>
+        <w:rPr>
+          <w:rFonts w:ascii="Segoe UI" w:eastAsia="Times New Roman" w:hAnsi="Segoe UI" w:cs="Segoe UI"/>
+          <w:b/>
+          <w:bCs/>
+          <w:color w:val="575757"/>
+          <w:sz w:val="28"/>
+          <w:szCs w:val="28"/>
+        </w:rPr>
+      </w:pPr>
+    </w:p>
+    <w:p>
+      <w:pPr>
+        <w:pStyle w:val="NormalWeb"/>
+        <w:rPr>
+          <w:rFonts w:ascii="Segoe UI" w:hAnsi="Segoe UI" w:cs="Segoe UI"/>
+          <w:color w:val="575757"/>
+        </w:rPr>
+      </w:pPr>
+      <w:r>
+        <w:rPr>
+          <w:rFonts w:ascii="Segoe UI" w:hAnsi="Segoe UI" w:cs="Segoe UI"/>
+          <w:b/>
+          <w:bCs/>
+          <w:color w:val="575757"/>
+        </w:rPr>
+        <w:t xml:space="preserve">Step 1: </w:t>
+      </w:r>
+      <w:r>
+        <w:rPr>
+          <w:rFonts w:ascii="Segoe UI" w:hAnsi="Segoe UI" w:cs="Segoe UI"/>
+          <w:color w:val="575757"/>
+        </w:rPr>
+        <w:t>User left click on "Create New Project (window)" in "Create New Project"</w:t>
+      </w:r>
+      <w:r>
+        <w:rPr>
+          <w:rFonts w:ascii="Segoe UI" w:eastAsia="Times New Roman" w:hAnsi="Segoe UI" w:cs="Segoe UI"/>
+          <w:noProof/>
+          <w:color w:val="575757"/>
+        </w:rPr>
+        <w:drawing>
+          <wp:inline distT="0" distB="0" distL="0" distR="0" wp14:anchorId="1E93A9D4" wp14:editId="21E6FC10">
+            <wp:extent cx="5731510" cy="3222401"/>
+            <wp:effectExtent l="0" t="0" r="2540" b="0"/>
+            <wp:docPr id="21" name="ss-1" descr="Step 1 screenshot."/>
+            <wp:cNvGraphicFramePr>
+              <a:graphicFrameLocks xmlns:a="http://schemas.openxmlformats.org/drawingml/2006/main" noChangeAspect="1"/>
+            </wp:cNvGraphicFramePr>
+            <a:graphic xmlns:a="http://schemas.openxmlformats.org/drawingml/2006/main">
+              <a:graphicData uri="http://schemas.openxmlformats.org/drawingml/2006/picture">
+                <pic:pic xmlns:pic="http://schemas.openxmlformats.org/drawingml/2006/picture">
+                  <pic:nvPicPr>
+                    <pic:cNvPr id="0" name="ss-1" descr="Step 1 screenshot."/>
+                    <pic:cNvPicPr>
+                      <a:picLocks noChangeAspect="1" noChangeArrowheads="1"/>
+                    </pic:cNvPicPr>
+                  </pic:nvPicPr>
+                  <pic:blipFill>
+                    <a:blip r:embed="rId26">
+                      <a:extLst>
+                        <a:ext uri="{28A0092B-C50C-407E-A947-70E740481C1C}">
+                          <a14:useLocalDpi xmlns:a14="http://schemas.microsoft.com/office/drawing/2010/main" val="0"/>
+                        </a:ext>
+                      </a:extLst>
+                    </a:blip>
+                    <a:srcRect/>
+                    <a:stretch>
+                      <a:fillRect/>
+                    </a:stretch>
+                  </pic:blipFill>
+                  <pic:spPr bwMode="auto">
+                    <a:xfrm>
+                      <a:off x="0" y="0"/>
+                      <a:ext cx="5731510" cy="3222401"/>
+                    </a:xfrm>
+                    <a:prstGeom prst="rect">
+                      <a:avLst/>
+                    </a:prstGeom>
+                    <a:noFill/>
+                    <a:ln>
+                      <a:noFill/>
+                    </a:ln>
+                  </pic:spPr>
+                </pic:pic>
+              </a:graphicData>
+            </a:graphic>
+          </wp:inline>
+        </w:drawing>
+      </w:r>
+    </w:p>
+    <w:p>
+      <w:pPr>
+        <w:pStyle w:val="NormalWeb"/>
+        <w:rPr>
+          <w:rFonts w:ascii="Segoe UI" w:hAnsi="Segoe UI" w:cs="Segoe UI"/>
+          <w:color w:val="575757"/>
+        </w:rPr>
+      </w:pPr>
+      <w:r>
+        <w:rPr>
+          <w:rFonts w:ascii="Segoe UI" w:hAnsi="Segoe UI" w:cs="Segoe UI"/>
+          <w:b/>
+          <w:bCs/>
+          <w:color w:val="575757"/>
+        </w:rPr>
+        <w:t xml:space="preserve">Step 2: </w:t>
+      </w:r>
+      <w:r>
+        <w:rPr>
+          <w:rFonts w:ascii="Segoe UI" w:hAnsi="Segoe UI" w:cs="Segoe UI"/>
+          <w:color w:val="575757"/>
+        </w:rPr>
+        <w:t>"Create New Project (window)" in "Create New Project"</w:t>
+      </w:r>
+    </w:p>
+    <w:p>
+      <w:pPr>
+        <w:rPr>
+          <w:rFonts w:ascii="Segoe UI" w:hAnsi="Segoe UI" w:cs="Segoe UI"/>
+          <w:color w:val="575757"/>
+          <w:sz w:val="22"/>
+          <w:szCs w:val="22"/>
+        </w:rPr>
+      </w:pPr>
+    </w:p>
+    <w:p>
+      <w:pPr>
+        <w:pStyle w:val="NormalWeb"/>
+        <w:rPr>
+          <w:rFonts w:ascii="Segoe UI" w:hAnsi="Segoe UI" w:cs="Segoe UI"/>
+          <w:color w:val="575757"/>
+        </w:rPr>
+      </w:pPr>
+      <w:r>
+        <w:rPr>
+          <w:rFonts w:ascii="Segoe UI" w:hAnsi="Segoe UI" w:cs="Segoe UI"/>
+          <w:b/>
+          <w:bCs/>
+          <w:color w:val="575757"/>
+        </w:rPr>
+        <w:t xml:space="preserve">Step 3: </w:t>
+      </w:r>
+      <w:r>
+        <w:rPr>
+          <w:rFonts w:ascii="Segoe UI" w:hAnsi="Segoe UI" w:cs="Segoe UI"/>
+          <w:color w:val="575757"/>
+        </w:rPr>
+        <w:t xml:space="preserve">"Create New Project (window)" in "Create New Project" </w:t>
+      </w:r>
+    </w:p>
+    <w:p>
+      <w:pPr>
+        <w:ind w:left="300" w:right="300"/>
+        <w:rPr>
+          <w:rFonts w:ascii="Segoe UI" w:eastAsia="Times New Roman" w:hAnsi="Segoe UI" w:cs="Segoe UI"/>
+          <w:color w:val="575757"/>
+        </w:rPr>
+      </w:pPr>
+      <w:r>
+        <w:rPr>
+          <w:rFonts w:ascii="Segoe UI" w:eastAsia="Times New Roman" w:hAnsi="Segoe UI" w:cs="Segoe UI"/>
+          <w:noProof/>
+          <w:color w:val="575757"/>
+        </w:rPr>
+        <w:drawing>
+          <wp:inline distT="0" distB="0" distL="0" distR="0" wp14:anchorId="1FCF6C8D" wp14:editId="7D48F75A">
+            <wp:extent cx="5731510" cy="3221990"/>
+            <wp:effectExtent l="0" t="0" r="2540" b="0"/>
+            <wp:docPr id="23" name="ss-3" descr="Step 3 screenshot."/>
+            <wp:cNvGraphicFramePr>
+              <a:graphicFrameLocks xmlns:a="http://schemas.openxmlformats.org/drawingml/2006/main" noChangeAspect="1"/>
+            </wp:cNvGraphicFramePr>
+            <a:graphic xmlns:a="http://schemas.openxmlformats.org/drawingml/2006/main">
+              <a:graphicData uri="http://schemas.openxmlformats.org/drawingml/2006/picture">
+                <pic:pic xmlns:pic="http://schemas.openxmlformats.org/drawingml/2006/picture">
+                  <pic:nvPicPr>
+                    <pic:cNvPr id="0" name="ss-3" descr="Step 3 screenshot."/>
+                    <pic:cNvPicPr>
+                      <a:picLocks noChangeAspect="1" noChangeArrowheads="1"/>
+                    </pic:cNvPicPr>
+                  </pic:nvPicPr>
+                  <pic:blipFill>
+                    <a:blip r:embed="rId27">
+                      <a:extLst>
+                        <a:ext uri="{28A0092B-C50C-407E-A947-70E740481C1C}">
+                          <a14:useLocalDpi xmlns:a14="http://schemas.microsoft.com/office/drawing/2010/main" val="0"/>
+                        </a:ext>
+                      </a:extLst>
+                    </a:blip>
+                    <a:srcRect/>
+                    <a:stretch>
+                      <a:fillRect/>
+                    </a:stretch>
+                  </pic:blipFill>
+                  <pic:spPr bwMode="auto">
+                    <a:xfrm>
+                      <a:off x="0" y="0"/>
+                      <a:ext cx="5731510" cy="3221990"/>
+                    </a:xfrm>
+                    <a:prstGeom prst="rect">
+                      <a:avLst/>
+                    </a:prstGeom>
+                    <a:noFill/>
+                    <a:ln>
+                      <a:noFill/>
+                    </a:ln>
+                  </pic:spPr>
+                </pic:pic>
+              </a:graphicData>
+            </a:graphic>
+          </wp:inline>
+        </w:drawing>
+      </w:r>
+    </w:p>
+    <w:p>
+      <w:pPr>
+        <w:spacing w:before="240" w:after="240"/>
+        <w:rPr>
+          <w:rFonts w:ascii="Segoe UI" w:eastAsia="Times New Roman" w:hAnsi="Segoe UI" w:cs="Segoe UI"/>
+          <w:color w:val="575757"/>
+        </w:rPr>
+      </w:pPr>
+    </w:p>
+    <w:p>
+      <w:pPr>
+        <w:spacing w:before="240" w:after="240"/>
+        <w:rPr>
+          <w:rFonts w:ascii="Segoe UI" w:eastAsia="Times New Roman" w:hAnsi="Segoe UI" w:cs="Segoe UI"/>
+          <w:b/>
+          <w:bCs/>
+          <w:color w:val="575757"/>
+          <w:sz w:val="28"/>
+          <w:szCs w:val="28"/>
         </w:rPr>
       </w:pPr>
     </w:p>

</xml_diff>

<commit_message>
Completely Adding Lec 06 screen shots in File
</commit_message>
<xml_diff>
--- a/Mobile Computing Progress.docx
+++ b/Mobile Computing Progress.docx
@@ -2956,6 +2956,308 @@
           <w:color w:val="575757"/>
           <w:sz w:val="28"/>
           <w:szCs w:val="28"/>
+        </w:rPr>
+      </w:pPr>
+      <w:r>
+        <w:rPr>
+          <w:rFonts w:ascii="Segoe UI" w:eastAsia="Times New Roman" w:hAnsi="Segoe UI" w:cs="Segoe UI"/>
+          <w:noProof/>
+          <w:color w:val="575757"/>
+        </w:rPr>
+        <w:lastRenderedPageBreak/>
+        <w:drawing>
+          <wp:inline distT="0" distB="0" distL="0" distR="0" wp14:anchorId="56EF5739" wp14:editId="73828D8D">
+            <wp:extent cx="5731510" cy="3222401"/>
+            <wp:effectExtent l="0" t="0" r="2540" b="0"/>
+            <wp:docPr id="24" name="ss-1" descr="Step 1 screenshot."/>
+            <wp:cNvGraphicFramePr>
+              <a:graphicFrameLocks xmlns:a="http://schemas.openxmlformats.org/drawingml/2006/main" noChangeAspect="1"/>
+            </wp:cNvGraphicFramePr>
+            <a:graphic xmlns:a="http://schemas.openxmlformats.org/drawingml/2006/main">
+              <a:graphicData uri="http://schemas.openxmlformats.org/drawingml/2006/picture">
+                <pic:pic xmlns:pic="http://schemas.openxmlformats.org/drawingml/2006/picture">
+                  <pic:nvPicPr>
+                    <pic:cNvPr id="0" name="ss-1" descr="Step 1 screenshot."/>
+                    <pic:cNvPicPr>
+                      <a:picLocks noChangeAspect="1" noChangeArrowheads="1"/>
+                    </pic:cNvPicPr>
+                  </pic:nvPicPr>
+                  <pic:blipFill>
+                    <a:blip r:embed="rId28">
+                      <a:extLst>
+                        <a:ext uri="{28A0092B-C50C-407E-A947-70E740481C1C}">
+                          <a14:useLocalDpi xmlns:a14="http://schemas.microsoft.com/office/drawing/2010/main" val="0"/>
+                        </a:ext>
+                      </a:extLst>
+                    </a:blip>
+                    <a:srcRect/>
+                    <a:stretch>
+                      <a:fillRect/>
+                    </a:stretch>
+                  </pic:blipFill>
+                  <pic:spPr bwMode="auto">
+                    <a:xfrm>
+                      <a:off x="0" y="0"/>
+                      <a:ext cx="5731510" cy="3222401"/>
+                    </a:xfrm>
+                    <a:prstGeom prst="rect">
+                      <a:avLst/>
+                    </a:prstGeom>
+                    <a:noFill/>
+                    <a:ln>
+                      <a:noFill/>
+                    </a:ln>
+                  </pic:spPr>
+                </pic:pic>
+              </a:graphicData>
+            </a:graphic>
+          </wp:inline>
+        </w:drawing>
+      </w:r>
+    </w:p>
+    <w:p>
+      <w:pPr>
+        <w:pStyle w:val="NormalWeb"/>
+        <w:rPr>
+          <w:rFonts w:ascii="Segoe UI" w:hAnsi="Segoe UI" w:cs="Segoe UI"/>
+          <w:color w:val="575757"/>
+        </w:rPr>
+      </w:pPr>
+      <w:r>
+        <w:rPr>
+          <w:rFonts w:ascii="Segoe UI" w:hAnsi="Segoe UI" w:cs="Segoe UI"/>
+          <w:b/>
+          <w:bCs/>
+          <w:color w:val="575757"/>
+        </w:rPr>
+        <w:t xml:space="preserve">Step 3: </w:t>
+      </w:r>
+      <w:r>
+        <w:rPr>
+          <w:rFonts w:ascii="Segoe UI" w:hAnsi="Segoe UI" w:cs="Segoe UI"/>
+          <w:color w:val="575757"/>
+        </w:rPr>
+        <w:t xml:space="preserve">"Intent_Activity_06 – MainActivity.java [Intent_Activity_06.app] Android Studio (window)" </w:t>
+      </w:r>
+    </w:p>
+    <w:p>
+      <w:pPr>
+        <w:rPr>
+          <w:rFonts w:ascii="Segoe UI" w:hAnsi="Segoe UI" w:cs="Segoe UI"/>
+          <w:color w:val="575757"/>
+          <w:sz w:val="22"/>
+          <w:szCs w:val="22"/>
+        </w:rPr>
+      </w:pPr>
+    </w:p>
+    <w:p>
+      <w:pPr>
+        <w:pStyle w:val="NormalWeb"/>
+        <w:rPr>
+          <w:rFonts w:ascii="Segoe UI" w:hAnsi="Segoe UI" w:cs="Segoe UI"/>
+          <w:color w:val="575757"/>
+        </w:rPr>
+      </w:pPr>
+      <w:r>
+        <w:rPr>
+          <w:rFonts w:ascii="Segoe UI" w:hAnsi="Segoe UI" w:cs="Segoe UI"/>
+          <w:b/>
+          <w:bCs/>
+          <w:color w:val="575757"/>
+        </w:rPr>
+        <w:t xml:space="preserve">Step 4: </w:t>
+      </w:r>
+      <w:r>
+        <w:rPr>
+          <w:rFonts w:ascii="Segoe UI" w:hAnsi="Segoe UI" w:cs="Segoe UI"/>
+          <w:color w:val="575757"/>
+        </w:rPr>
+        <w:t xml:space="preserve">"Intent_Activity_06 – </w:t>
+      </w:r>
+      <w:proofErr w:type="spellStart"/>
+      <w:r>
+        <w:rPr>
+          <w:rFonts w:ascii="Segoe UI" w:hAnsi="Segoe UI" w:cs="Segoe UI"/>
+          <w:color w:val="575757"/>
+        </w:rPr>
+        <w:t>MainAc</w:t>
+      </w:r>
+      <w:proofErr w:type="spellEnd"/>
+      <w:r>
+        <w:rPr>
+          <w:rFonts w:ascii="Segoe UI" w:hAnsi="Segoe UI" w:cs="Segoe UI"/>
+          <w:color w:val="575757"/>
+        </w:rPr>
+        <w:t xml:space="preserve"> </w:t>
+      </w:r>
+      <w:r>
+        <w:rPr>
+          <w:rFonts w:ascii="Segoe UI" w:hAnsi="Segoe UI" w:cs="Segoe UI"/>
+          <w:color w:val="575757"/>
+        </w:rPr>
+        <w:t xml:space="preserve">tivity.java [Intent_Activity_06.app] </w:t>
+      </w:r>
+    </w:p>
+    <w:p>
+      <w:pPr>
+        <w:rPr>
+          <w:rFonts w:ascii="Segoe UI" w:hAnsi="Segoe UI" w:cs="Segoe UI"/>
+          <w:color w:val="575757"/>
+          <w:sz w:val="22"/>
+          <w:szCs w:val="22"/>
+        </w:rPr>
+      </w:pPr>
+    </w:p>
+    <w:p>
+      <w:pPr>
+        <w:pStyle w:val="NormalWeb"/>
+        <w:rPr>
+          <w:rFonts w:ascii="Segoe UI" w:hAnsi="Segoe UI" w:cs="Segoe UI"/>
+          <w:color w:val="575757"/>
+        </w:rPr>
+      </w:pPr>
+      <w:r>
+        <w:rPr>
+          <w:rFonts w:ascii="Segoe UI" w:eastAsia="Times New Roman" w:hAnsi="Segoe UI" w:cs="Segoe UI"/>
+          <w:noProof/>
+          <w:color w:val="575757"/>
+        </w:rPr>
+        <w:drawing>
+          <wp:inline distT="0" distB="0" distL="0" distR="0" wp14:anchorId="4EF7461A" wp14:editId="345FCBFC">
+            <wp:extent cx="5731510" cy="3222401"/>
+            <wp:effectExtent l="0" t="0" r="2540" b="0"/>
+            <wp:docPr id="25" name="ss-2" descr="Step 2 screenshot."/>
+            <wp:cNvGraphicFramePr>
+              <a:graphicFrameLocks xmlns:a="http://schemas.openxmlformats.org/drawingml/2006/main" noChangeAspect="1"/>
+            </wp:cNvGraphicFramePr>
+            <a:graphic xmlns:a="http://schemas.openxmlformats.org/drawingml/2006/main">
+              <a:graphicData uri="http://schemas.openxmlformats.org/drawingml/2006/picture">
+                <pic:pic xmlns:pic="http://schemas.openxmlformats.org/drawingml/2006/picture">
+                  <pic:nvPicPr>
+                    <pic:cNvPr id="0" name="ss-2" descr="Step 2 screenshot."/>
+                    <pic:cNvPicPr>
+                      <a:picLocks noChangeAspect="1" noChangeArrowheads="1"/>
+                    </pic:cNvPicPr>
+                  </pic:nvPicPr>
+                  <pic:blipFill>
+                    <a:blip r:embed="rId29">
+                      <a:extLst>
+                        <a:ext uri="{28A0092B-C50C-407E-A947-70E740481C1C}">
+                          <a14:useLocalDpi xmlns:a14="http://schemas.microsoft.com/office/drawing/2010/main" val="0"/>
+                        </a:ext>
+                      </a:extLst>
+                    </a:blip>
+                    <a:srcRect/>
+                    <a:stretch>
+                      <a:fillRect/>
+                    </a:stretch>
+                  </pic:blipFill>
+                  <pic:spPr bwMode="auto">
+                    <a:xfrm>
+                      <a:off x="0" y="0"/>
+                      <a:ext cx="5731510" cy="3222401"/>
+                    </a:xfrm>
+                    <a:prstGeom prst="rect">
+                      <a:avLst/>
+                    </a:prstGeom>
+                    <a:noFill/>
+                    <a:ln>
+                      <a:noFill/>
+                    </a:ln>
+                  </pic:spPr>
+                </pic:pic>
+              </a:graphicData>
+            </a:graphic>
+          </wp:inline>
+        </w:drawing>
+      </w:r>
+    </w:p>
+    <w:p>
+      <w:pPr>
+        <w:pStyle w:val="NormalWeb"/>
+        <w:rPr>
+          <w:rFonts w:ascii="Segoe UI" w:hAnsi="Segoe UI" w:cs="Segoe UI"/>
+          <w:color w:val="575757"/>
+        </w:rPr>
+      </w:pPr>
+      <w:r>
+        <w:rPr>
+          <w:rFonts w:ascii="Segoe UI" w:hAnsi="Segoe UI" w:cs="Segoe UI"/>
+          <w:b/>
+          <w:bCs/>
+          <w:color w:val="575757"/>
+        </w:rPr>
+        <w:lastRenderedPageBreak/>
+        <w:t xml:space="preserve">Step 5: </w:t>
+      </w:r>
+      <w:r>
+        <w:rPr>
+          <w:rFonts w:ascii="Segoe UI" w:hAnsi="Segoe UI" w:cs="Segoe UI"/>
+          <w:color w:val="575757"/>
+        </w:rPr>
+        <w:t xml:space="preserve">"Intent_Activity_06 – activity_main.xml [Intent_Activity_06.app] Android Studio (window)" </w:t>
+      </w:r>
+      <w:r>
+        <w:rPr>
+          <w:rFonts w:ascii="Segoe UI" w:eastAsia="Times New Roman" w:hAnsi="Segoe UI" w:cs="Segoe UI"/>
+          <w:noProof/>
+          <w:color w:val="575757"/>
+        </w:rPr>
+        <w:drawing>
+          <wp:inline distT="0" distB="0" distL="0" distR="0" wp14:anchorId="574D7C54" wp14:editId="52DBF819">
+            <wp:extent cx="5731510" cy="3222401"/>
+            <wp:effectExtent l="0" t="0" r="2540" b="0"/>
+            <wp:docPr id="26" name="ss-3" descr="Step 3 screenshot."/>
+            <wp:cNvGraphicFramePr>
+              <a:graphicFrameLocks xmlns:a="http://schemas.openxmlformats.org/drawingml/2006/main" noChangeAspect="1"/>
+            </wp:cNvGraphicFramePr>
+            <a:graphic xmlns:a="http://schemas.openxmlformats.org/drawingml/2006/main">
+              <a:graphicData uri="http://schemas.openxmlformats.org/drawingml/2006/picture">
+                <pic:pic xmlns:pic="http://schemas.openxmlformats.org/drawingml/2006/picture">
+                  <pic:nvPicPr>
+                    <pic:cNvPr id="0" name="ss-3" descr="Step 3 screenshot."/>
+                    <pic:cNvPicPr>
+                      <a:picLocks noChangeAspect="1" noChangeArrowheads="1"/>
+                    </pic:cNvPicPr>
+                  </pic:nvPicPr>
+                  <pic:blipFill>
+                    <a:blip r:embed="rId30">
+                      <a:extLst>
+                        <a:ext uri="{28A0092B-C50C-407E-A947-70E740481C1C}">
+                          <a14:useLocalDpi xmlns:a14="http://schemas.microsoft.com/office/drawing/2010/main" val="0"/>
+                        </a:ext>
+                      </a:extLst>
+                    </a:blip>
+                    <a:srcRect/>
+                    <a:stretch>
+                      <a:fillRect/>
+                    </a:stretch>
+                  </pic:blipFill>
+                  <pic:spPr bwMode="auto">
+                    <a:xfrm>
+                      <a:off x="0" y="0"/>
+                      <a:ext cx="5731510" cy="3222401"/>
+                    </a:xfrm>
+                    <a:prstGeom prst="rect">
+                      <a:avLst/>
+                    </a:prstGeom>
+                    <a:noFill/>
+                    <a:ln>
+                      <a:noFill/>
+                    </a:ln>
+                  </pic:spPr>
+                </pic:pic>
+              </a:graphicData>
+            </a:graphic>
+          </wp:inline>
+        </w:drawing>
+      </w:r>
+    </w:p>
+    <w:p>
+      <w:pPr>
+        <w:rPr>
+          <w:rFonts w:ascii="Segoe UI" w:eastAsia="Times New Roman" w:hAnsi="Segoe UI" w:cs="Segoe UI"/>
+          <w:color w:val="575757"/>
         </w:rPr>
       </w:pPr>
     </w:p>

</xml_diff>

<commit_message>
Adding Screen Shots in word
</commit_message>
<xml_diff>
--- a/Mobile Computing Progress.docx
+++ b/Mobile Computing Progress.docx
@@ -1180,7 +1180,6 @@
           <w:szCs w:val="52"/>
         </w:rPr>
       </w:pPr>
-      <w:proofErr w:type="spellStart"/>
       <w:r>
         <w:rPr>
           <w:rFonts w:ascii="Segoe UI" w:eastAsia="Times New Roman" w:hAnsi="Segoe UI" w:cs="Segoe UI"/>
@@ -1191,19 +1190,7 @@
           <w:szCs w:val="52"/>
         </w:rPr>
         <w:lastRenderedPageBreak/>
-        <w:t>Lec</w:t>
-      </w:r>
-      <w:proofErr w:type="spellEnd"/>
-      <w:r>
-        <w:rPr>
-          <w:rFonts w:ascii="Segoe UI" w:eastAsia="Times New Roman" w:hAnsi="Segoe UI" w:cs="Segoe UI"/>
-          <w:b/>
-          <w:bCs/>
-          <w:color w:val="575757"/>
-          <w:sz w:val="52"/>
-          <w:szCs w:val="52"/>
-        </w:rPr>
-        <w:t xml:space="preserve"> 05</w:t>
+        <w:t>Lec 05</w:t>
       </w:r>
     </w:p>
     <w:p>
@@ -2683,7 +2670,6 @@
           <w:szCs w:val="52"/>
         </w:rPr>
       </w:pPr>
-      <w:proofErr w:type="spellStart"/>
       <w:r>
         <w:rPr>
           <w:rFonts w:ascii="Segoe UI" w:eastAsia="Times New Roman" w:hAnsi="Segoe UI" w:cs="Segoe UI"/>
@@ -2694,19 +2680,7 @@
           <w:szCs w:val="52"/>
         </w:rPr>
         <w:lastRenderedPageBreak/>
-        <w:t>Lec</w:t>
-      </w:r>
-      <w:proofErr w:type="spellEnd"/>
-      <w:r>
-        <w:rPr>
-          <w:rFonts w:ascii="Segoe UI" w:eastAsia="Times New Roman" w:hAnsi="Segoe UI" w:cs="Segoe UI"/>
-          <w:b/>
-          <w:bCs/>
-          <w:color w:val="575757"/>
-          <w:sz w:val="52"/>
-          <w:szCs w:val="52"/>
-        </w:rPr>
-        <w:t xml:space="preserve"> 0</w:t>
+        <w:t>Lec 0</w:t>
       </w:r>
       <w:r>
         <w:rPr>
@@ -3072,17 +3046,8 @@
           <w:rFonts w:ascii="Segoe UI" w:hAnsi="Segoe UI" w:cs="Segoe UI"/>
           <w:color w:val="575757"/>
         </w:rPr>
-        <w:t xml:space="preserve">"Intent_Activity_06 – </w:t>
-      </w:r>
-      <w:proofErr w:type="spellStart"/>
-      <w:r>
-        <w:rPr>
-          <w:rFonts w:ascii="Segoe UI" w:hAnsi="Segoe UI" w:cs="Segoe UI"/>
-          <w:color w:val="575757"/>
-        </w:rPr>
-        <w:t>MainAc</w:t>
-      </w:r>
-      <w:proofErr w:type="spellEnd"/>
+        <w:t>"Intent_Activity_06 – MainAc</w:t>
+      </w:r>
       <w:r>
         <w:rPr>
           <w:rFonts w:ascii="Segoe UI" w:hAnsi="Segoe UI" w:cs="Segoe UI"/>
@@ -3237,6 +3202,707 @@
                     <a:xfrm>
                       <a:off x="0" y="0"/>
                       <a:ext cx="5731510" cy="3222401"/>
+                    </a:xfrm>
+                    <a:prstGeom prst="rect">
+                      <a:avLst/>
+                    </a:prstGeom>
+                    <a:noFill/>
+                    <a:ln>
+                      <a:noFill/>
+                    </a:ln>
+                  </pic:spPr>
+                </pic:pic>
+              </a:graphicData>
+            </a:graphic>
+          </wp:inline>
+        </w:drawing>
+      </w:r>
+    </w:p>
+    <w:p>
+      <w:pPr>
+        <w:rPr>
+          <w:rFonts w:ascii="Segoe UI" w:eastAsia="Times New Roman" w:hAnsi="Segoe UI" w:cs="Segoe UI"/>
+          <w:color w:val="575757"/>
+        </w:rPr>
+      </w:pPr>
+    </w:p>
+    <w:p/>
+    <w:p/>
+    <w:p/>
+    <w:p>
+      <w:pPr>
+        <w:spacing w:before="240" w:after="240"/>
+        <w:jc w:val="center"/>
+        <w:rPr>
+          <w:rFonts w:ascii="Segoe UI" w:eastAsia="Times New Roman" w:hAnsi="Segoe UI" w:cs="Segoe UI"/>
+          <w:b/>
+          <w:bCs/>
+          <w:color w:val="575757"/>
+          <w:sz w:val="52"/>
+          <w:szCs w:val="52"/>
+        </w:rPr>
+      </w:pPr>
+      <w:r>
+        <w:rPr>
+          <w:rFonts w:ascii="Segoe UI" w:eastAsia="Times New Roman" w:hAnsi="Segoe UI" w:cs="Segoe UI"/>
+          <w:b/>
+          <w:bCs/>
+          <w:color w:val="575757"/>
+          <w:sz w:val="52"/>
+          <w:szCs w:val="52"/>
+        </w:rPr>
+        <w:t>Lec 0</w:t>
+      </w:r>
+      <w:r>
+        <w:rPr>
+          <w:rFonts w:ascii="Segoe UI" w:eastAsia="Times New Roman" w:hAnsi="Segoe UI" w:cs="Segoe UI"/>
+          <w:b/>
+          <w:bCs/>
+          <w:color w:val="575757"/>
+          <w:sz w:val="52"/>
+          <w:szCs w:val="52"/>
+        </w:rPr>
+        <w:t>7</w:t>
+      </w:r>
+    </w:p>
+    <w:p/>
+    <w:p/>
+    <w:p>
+      <w:pPr>
+        <w:pStyle w:val="NormalWeb"/>
+        <w:rPr>
+          <w:rFonts w:ascii="Segoe UI" w:hAnsi="Segoe UI" w:cs="Segoe UI"/>
+          <w:color w:val="575757"/>
+        </w:rPr>
+      </w:pPr>
+      <w:r>
+        <w:rPr>
+          <w:rFonts w:ascii="Segoe UI" w:eastAsia="Times New Roman" w:hAnsi="Segoe UI" w:cs="Segoe UI"/>
+          <w:noProof/>
+          <w:color w:val="575757"/>
+        </w:rPr>
+        <w:lastRenderedPageBreak/>
+        <w:drawing>
+          <wp:inline distT="0" distB="0" distL="0" distR="0" wp14:anchorId="73E77738" wp14:editId="1C805CF9">
+            <wp:extent cx="5731510" cy="3223895"/>
+            <wp:effectExtent l="0" t="0" r="2540" b="0"/>
+            <wp:docPr id="32" name="Picture 32" descr="Step 1 screenshot."/>
+            <wp:cNvGraphicFramePr>
+              <a:graphicFrameLocks xmlns:a="http://schemas.openxmlformats.org/drawingml/2006/main" noChangeAspect="1"/>
+            </wp:cNvGraphicFramePr>
+            <a:graphic xmlns:a="http://schemas.openxmlformats.org/drawingml/2006/main">
+              <a:graphicData uri="http://schemas.openxmlformats.org/drawingml/2006/picture">
+                <pic:pic xmlns:pic="http://schemas.openxmlformats.org/drawingml/2006/picture">
+                  <pic:nvPicPr>
+                    <pic:cNvPr id="0" name="ss-1" descr="Step 1 screenshot."/>
+                    <pic:cNvPicPr>
+                      <a:picLocks noChangeAspect="1" noChangeArrowheads="1"/>
+                    </pic:cNvPicPr>
+                  </pic:nvPicPr>
+                  <pic:blipFill>
+                    <a:blip r:embed="rId31">
+                      <a:extLst>
+                        <a:ext uri="{28A0092B-C50C-407E-A947-70E740481C1C}">
+                          <a14:useLocalDpi xmlns:a14="http://schemas.microsoft.com/office/drawing/2010/main" val="0"/>
+                        </a:ext>
+                      </a:extLst>
+                    </a:blip>
+                    <a:srcRect/>
+                    <a:stretch>
+                      <a:fillRect/>
+                    </a:stretch>
+                  </pic:blipFill>
+                  <pic:spPr bwMode="auto">
+                    <a:xfrm>
+                      <a:off x="0" y="0"/>
+                      <a:ext cx="5731510" cy="3223895"/>
+                    </a:xfrm>
+                    <a:prstGeom prst="rect">
+                      <a:avLst/>
+                    </a:prstGeom>
+                    <a:noFill/>
+                    <a:ln>
+                      <a:noFill/>
+                    </a:ln>
+                  </pic:spPr>
+                </pic:pic>
+              </a:graphicData>
+            </a:graphic>
+          </wp:inline>
+        </w:drawing>
+      </w:r>
+      <w:r>
+        <w:rPr>
+          <w:rFonts w:ascii="Segoe UI" w:hAnsi="Segoe UI" w:cs="Segoe UI"/>
+          <w:b/>
+          <w:bCs/>
+          <w:color w:val="575757"/>
+        </w:rPr>
+        <w:t>Step 1:</w:t>
+      </w:r>
+      <w:r>
+        <w:rPr>
+          <w:rFonts w:ascii="Segoe UI" w:hAnsi="Segoe UI" w:cs="Segoe UI"/>
+          <w:color w:val="575757"/>
+        </w:rPr>
+        <w:t xml:space="preserve"> "VideoActivity07 – ImageActivity.java [VideoActivity07.app] Android Studio (window)"</w:t>
+      </w:r>
+    </w:p>
+    <w:p>
+      <w:pPr>
+        <w:rPr>
+          <w:rFonts w:ascii="Segoe UI" w:hAnsi="Segoe UI" w:cs="Segoe UI"/>
+          <w:color w:val="575757"/>
+          <w:sz w:val="22"/>
+          <w:szCs w:val="22"/>
+        </w:rPr>
+      </w:pPr>
+    </w:p>
+    <w:p>
+      <w:pPr>
+        <w:pStyle w:val="NormalWeb"/>
+        <w:rPr>
+          <w:rFonts w:ascii="Segoe UI" w:hAnsi="Segoe UI" w:cs="Segoe UI"/>
+          <w:color w:val="575757"/>
+        </w:rPr>
+      </w:pPr>
+      <w:r>
+        <w:rPr>
+          <w:rFonts w:ascii="Segoe UI" w:eastAsia="Times New Roman" w:hAnsi="Segoe UI" w:cs="Segoe UI"/>
+          <w:noProof/>
+          <w:color w:val="575757"/>
+        </w:rPr>
+        <w:drawing>
+          <wp:inline distT="0" distB="0" distL="0" distR="0" wp14:anchorId="11D592E3" wp14:editId="2C9AF02A">
+            <wp:extent cx="5731510" cy="3215005"/>
+            <wp:effectExtent l="0" t="0" r="2540" b="4445"/>
+            <wp:docPr id="31" name="Picture 31" descr="Step 2 screenshot."/>
+            <wp:cNvGraphicFramePr>
+              <a:graphicFrameLocks xmlns:a="http://schemas.openxmlformats.org/drawingml/2006/main" noChangeAspect="1"/>
+            </wp:cNvGraphicFramePr>
+            <a:graphic xmlns:a="http://schemas.openxmlformats.org/drawingml/2006/main">
+              <a:graphicData uri="http://schemas.openxmlformats.org/drawingml/2006/picture">
+                <pic:pic xmlns:pic="http://schemas.openxmlformats.org/drawingml/2006/picture">
+                  <pic:nvPicPr>
+                    <pic:cNvPr id="0" name="ss-2" descr="Step 2 screenshot."/>
+                    <pic:cNvPicPr>
+                      <a:picLocks noChangeAspect="1" noChangeArrowheads="1"/>
+                    </pic:cNvPicPr>
+                  </pic:nvPicPr>
+                  <pic:blipFill>
+                    <a:blip r:embed="rId32">
+                      <a:extLst>
+                        <a:ext uri="{28A0092B-C50C-407E-A947-70E740481C1C}">
+                          <a14:useLocalDpi xmlns:a14="http://schemas.microsoft.com/office/drawing/2010/main" val="0"/>
+                        </a:ext>
+                      </a:extLst>
+                    </a:blip>
+                    <a:srcRect/>
+                    <a:stretch>
+                      <a:fillRect/>
+                    </a:stretch>
+                  </pic:blipFill>
+                  <pic:spPr bwMode="auto">
+                    <a:xfrm>
+                      <a:off x="0" y="0"/>
+                      <a:ext cx="5731510" cy="3215005"/>
+                    </a:xfrm>
+                    <a:prstGeom prst="rect">
+                      <a:avLst/>
+                    </a:prstGeom>
+                    <a:noFill/>
+                    <a:ln>
+                      <a:noFill/>
+                    </a:ln>
+                  </pic:spPr>
+                </pic:pic>
+              </a:graphicData>
+            </a:graphic>
+          </wp:inline>
+        </w:drawing>
+      </w:r>
+      <w:r>
+        <w:rPr>
+          <w:rFonts w:ascii="Segoe UI" w:hAnsi="Segoe UI" w:cs="Segoe UI"/>
+          <w:b/>
+          <w:bCs/>
+          <w:color w:val="575757"/>
+        </w:rPr>
+        <w:t xml:space="preserve">Step 2: </w:t>
+      </w:r>
+      <w:r>
+        <w:rPr>
+          <w:rFonts w:ascii="Segoe UI" w:hAnsi="Segoe UI" w:cs="Segoe UI"/>
+          <w:color w:val="575757"/>
+        </w:rPr>
+        <w:t xml:space="preserve">"VideoActivity07 – AudioActivity.java [VideoActivity07.app] Android Studio (window)" </w:t>
+      </w:r>
+    </w:p>
+    <w:p>
+      <w:pPr>
+        <w:rPr>
+          <w:rFonts w:ascii="Segoe UI" w:eastAsia="Times New Roman" w:hAnsi="Segoe UI" w:cs="Segoe UI"/>
+          <w:color w:val="575757"/>
+        </w:rPr>
+      </w:pPr>
+      <w:r>
+        <w:rPr>
+          <w:rFonts w:ascii="Segoe UI" w:eastAsia="Times New Roman" w:hAnsi="Segoe UI" w:cs="Segoe UI"/>
+          <w:noProof/>
+          <w:color w:val="575757"/>
+        </w:rPr>
+        <w:lastRenderedPageBreak/>
+        <w:drawing>
+          <wp:inline distT="0" distB="0" distL="0" distR="0" wp14:anchorId="4970C589" wp14:editId="38D61A68">
+            <wp:extent cx="5731510" cy="3223895"/>
+            <wp:effectExtent l="0" t="0" r="2540" b="0"/>
+            <wp:docPr id="30" name="Picture 30" descr="Step 3 screenshot."/>
+            <wp:cNvGraphicFramePr>
+              <a:graphicFrameLocks xmlns:a="http://schemas.openxmlformats.org/drawingml/2006/main" noChangeAspect="1"/>
+            </wp:cNvGraphicFramePr>
+            <a:graphic xmlns:a="http://schemas.openxmlformats.org/drawingml/2006/main">
+              <a:graphicData uri="http://schemas.openxmlformats.org/drawingml/2006/picture">
+                <pic:pic xmlns:pic="http://schemas.openxmlformats.org/drawingml/2006/picture">
+                  <pic:nvPicPr>
+                    <pic:cNvPr id="0" name="ss-3" descr="Step 3 screenshot."/>
+                    <pic:cNvPicPr>
+                      <a:picLocks noChangeAspect="1" noChangeArrowheads="1"/>
+                    </pic:cNvPicPr>
+                  </pic:nvPicPr>
+                  <pic:blipFill>
+                    <a:blip r:embed="rId33">
+                      <a:extLst>
+                        <a:ext uri="{28A0092B-C50C-407E-A947-70E740481C1C}">
+                          <a14:useLocalDpi xmlns:a14="http://schemas.microsoft.com/office/drawing/2010/main" val="0"/>
+                        </a:ext>
+                      </a:extLst>
+                    </a:blip>
+                    <a:srcRect/>
+                    <a:stretch>
+                      <a:fillRect/>
+                    </a:stretch>
+                  </pic:blipFill>
+                  <pic:spPr bwMode="auto">
+                    <a:xfrm>
+                      <a:off x="0" y="0"/>
+                      <a:ext cx="5731510" cy="3223895"/>
+                    </a:xfrm>
+                    <a:prstGeom prst="rect">
+                      <a:avLst/>
+                    </a:prstGeom>
+                    <a:noFill/>
+                    <a:ln>
+                      <a:noFill/>
+                    </a:ln>
+                  </pic:spPr>
+                </pic:pic>
+              </a:graphicData>
+            </a:graphic>
+          </wp:inline>
+        </w:drawing>
+      </w:r>
+    </w:p>
+    <w:p>
+      <w:pPr>
+        <w:pStyle w:val="NormalWeb"/>
+        <w:rPr>
+          <w:rFonts w:ascii="Segoe UI" w:hAnsi="Segoe UI" w:cs="Segoe UI"/>
+          <w:color w:val="575757"/>
+        </w:rPr>
+      </w:pPr>
+      <w:r>
+        <w:rPr>
+          <w:rFonts w:ascii="Segoe UI" w:hAnsi="Segoe UI" w:cs="Segoe UI"/>
+          <w:b/>
+          <w:bCs/>
+          <w:color w:val="575757"/>
+        </w:rPr>
+        <w:t xml:space="preserve">Step 3: </w:t>
+      </w:r>
+      <w:r>
+        <w:rPr>
+          <w:rFonts w:ascii="Segoe UI" w:hAnsi="Segoe UI" w:cs="Segoe UI"/>
+          <w:color w:val="575757"/>
+        </w:rPr>
+        <w:t xml:space="preserve">VideoActivity07 – ImageActivity.java [VideoActivity07.app] Android Studio (window)" </w:t>
+      </w:r>
+    </w:p>
+    <w:p>
+      <w:pPr>
+        <w:rPr>
+          <w:rFonts w:ascii="Segoe UI" w:hAnsi="Segoe UI" w:cs="Segoe UI"/>
+          <w:color w:val="575757"/>
+          <w:sz w:val="22"/>
+          <w:szCs w:val="22"/>
+        </w:rPr>
+      </w:pPr>
+    </w:p>
+    <w:p>
+      <w:pPr>
+        <w:pStyle w:val="NormalWeb"/>
+        <w:rPr>
+          <w:rFonts w:ascii="Segoe UI" w:hAnsi="Segoe UI" w:cs="Segoe UI"/>
+          <w:color w:val="575757"/>
+        </w:rPr>
+      </w:pPr>
+      <w:r>
+        <w:rPr>
+          <w:rFonts w:ascii="Segoe UI" w:eastAsia="Times New Roman" w:hAnsi="Segoe UI" w:cs="Segoe UI"/>
+          <w:noProof/>
+          <w:color w:val="575757"/>
+        </w:rPr>
+        <w:drawing>
+          <wp:inline distT="0" distB="0" distL="0" distR="0" wp14:anchorId="06570605" wp14:editId="475D0C64">
+            <wp:extent cx="5731510" cy="3215005"/>
+            <wp:effectExtent l="0" t="0" r="2540" b="4445"/>
+            <wp:docPr id="29" name="Picture 29" descr="Step 4 screenshot."/>
+            <wp:cNvGraphicFramePr>
+              <a:graphicFrameLocks xmlns:a="http://schemas.openxmlformats.org/drawingml/2006/main" noChangeAspect="1"/>
+            </wp:cNvGraphicFramePr>
+            <a:graphic xmlns:a="http://schemas.openxmlformats.org/drawingml/2006/main">
+              <a:graphicData uri="http://schemas.openxmlformats.org/drawingml/2006/picture">
+                <pic:pic xmlns:pic="http://schemas.openxmlformats.org/drawingml/2006/picture">
+                  <pic:nvPicPr>
+                    <pic:cNvPr id="0" name="ss-4" descr="Step 4 screenshot."/>
+                    <pic:cNvPicPr>
+                      <a:picLocks noChangeAspect="1" noChangeArrowheads="1"/>
+                    </pic:cNvPicPr>
+                  </pic:nvPicPr>
+                  <pic:blipFill>
+                    <a:blip r:embed="rId34">
+                      <a:extLst>
+                        <a:ext uri="{28A0092B-C50C-407E-A947-70E740481C1C}">
+                          <a14:useLocalDpi xmlns:a14="http://schemas.microsoft.com/office/drawing/2010/main" val="0"/>
+                        </a:ext>
+                      </a:extLst>
+                    </a:blip>
+                    <a:srcRect/>
+                    <a:stretch>
+                      <a:fillRect/>
+                    </a:stretch>
+                  </pic:blipFill>
+                  <pic:spPr bwMode="auto">
+                    <a:xfrm>
+                      <a:off x="0" y="0"/>
+                      <a:ext cx="5731510" cy="3215005"/>
+                    </a:xfrm>
+                    <a:prstGeom prst="rect">
+                      <a:avLst/>
+                    </a:prstGeom>
+                    <a:noFill/>
+                    <a:ln>
+                      <a:noFill/>
+                    </a:ln>
+                  </pic:spPr>
+                </pic:pic>
+              </a:graphicData>
+            </a:graphic>
+          </wp:inline>
+        </w:drawing>
+      </w:r>
+      <w:r>
+        <w:rPr>
+          <w:rFonts w:ascii="Segoe UI" w:hAnsi="Segoe UI" w:cs="Segoe UI"/>
+          <w:b/>
+          <w:bCs/>
+          <w:color w:val="575757"/>
+        </w:rPr>
+        <w:t xml:space="preserve">Step 4: </w:t>
+      </w:r>
+      <w:r>
+        <w:rPr>
+          <w:rFonts w:ascii="Segoe UI" w:hAnsi="Segoe UI" w:cs="Segoe UI"/>
+          <w:color w:val="575757"/>
+        </w:rPr>
+        <w:t xml:space="preserve">"VideoActivity07 – MainActivity.java [VideoActivity07.app] Android Studio (window)" </w:t>
+      </w:r>
+    </w:p>
+    <w:p>
+      <w:pPr>
+        <w:ind w:left="300" w:right="300"/>
+        <w:rPr>
+          <w:rFonts w:ascii="Segoe UI" w:hAnsi="Segoe UI" w:cs="Segoe UI"/>
+          <w:color w:val="575757"/>
+          <w:sz w:val="22"/>
+          <w:szCs w:val="22"/>
+        </w:rPr>
+      </w:pPr>
+    </w:p>
+    <w:p>
+      <w:pPr>
+        <w:pStyle w:val="align-right"/>
+        <w:spacing w:before="15" w:beforeAutospacing="0" w:after="15" w:afterAutospacing="0"/>
+        <w:rPr>
+          <w:rFonts w:ascii="Segoe UI" w:hAnsi="Segoe UI" w:cs="Segoe UI"/>
+          <w:color w:val="575757"/>
+          <w:sz w:val="22"/>
+          <w:szCs w:val="22"/>
+        </w:rPr>
+      </w:pPr>
+      <w:r>
+        <w:rPr>
+          <w:rFonts w:ascii="Segoe UI" w:hAnsi="Segoe UI" w:cs="Segoe UI"/>
+          <w:color w:val="575757"/>
+          <w:sz w:val="22"/>
+          <w:szCs w:val="22"/>
+        </w:rPr>
+        <w:t xml:space="preserve"> </w:t>
+      </w:r>
+    </w:p>
+    <w:p>
+      <w:pPr>
+        <w:pStyle w:val="NormalWeb"/>
+        <w:rPr>
+          <w:rFonts w:ascii="Segoe UI" w:hAnsi="Segoe UI" w:cs="Segoe UI"/>
+          <w:color w:val="575757"/>
+        </w:rPr>
+      </w:pPr>
+      <w:r>
+        <w:rPr>
+          <w:rFonts w:ascii="Segoe UI" w:eastAsia="Times New Roman" w:hAnsi="Segoe UI" w:cs="Segoe UI"/>
+          <w:noProof/>
+          <w:color w:val="575757"/>
+        </w:rPr>
+        <w:lastRenderedPageBreak/>
+        <w:drawing>
+          <wp:inline distT="0" distB="0" distL="0" distR="0" wp14:anchorId="538E9AD9" wp14:editId="3379BD26">
+            <wp:extent cx="5731510" cy="3223895"/>
+            <wp:effectExtent l="0" t="0" r="2540" b="0"/>
+            <wp:docPr id="28" name="Picture 28" descr="Step 6 screenshot."/>
+            <wp:cNvGraphicFramePr>
+              <a:graphicFrameLocks xmlns:a="http://schemas.openxmlformats.org/drawingml/2006/main" noChangeAspect="1"/>
+            </wp:cNvGraphicFramePr>
+            <a:graphic xmlns:a="http://schemas.openxmlformats.org/drawingml/2006/main">
+              <a:graphicData uri="http://schemas.openxmlformats.org/drawingml/2006/picture">
+                <pic:pic xmlns:pic="http://schemas.openxmlformats.org/drawingml/2006/picture">
+                  <pic:nvPicPr>
+                    <pic:cNvPr id="0" name="ss-6" descr="Step 6 screenshot."/>
+                    <pic:cNvPicPr>
+                      <a:picLocks noChangeAspect="1" noChangeArrowheads="1"/>
+                    </pic:cNvPicPr>
+                  </pic:nvPicPr>
+                  <pic:blipFill>
+                    <a:blip r:embed="rId35">
+                      <a:extLst>
+                        <a:ext uri="{28A0092B-C50C-407E-A947-70E740481C1C}">
+                          <a14:useLocalDpi xmlns:a14="http://schemas.microsoft.com/office/drawing/2010/main" val="0"/>
+                        </a:ext>
+                      </a:extLst>
+                    </a:blip>
+                    <a:srcRect/>
+                    <a:stretch>
+                      <a:fillRect/>
+                    </a:stretch>
+                  </pic:blipFill>
+                  <pic:spPr bwMode="auto">
+                    <a:xfrm>
+                      <a:off x="0" y="0"/>
+                      <a:ext cx="5731510" cy="3223895"/>
+                    </a:xfrm>
+                    <a:prstGeom prst="rect">
+                      <a:avLst/>
+                    </a:prstGeom>
+                    <a:noFill/>
+                    <a:ln>
+                      <a:noFill/>
+                    </a:ln>
+                  </pic:spPr>
+                </pic:pic>
+              </a:graphicData>
+            </a:graphic>
+          </wp:inline>
+        </w:drawing>
+      </w:r>
+      <w:r>
+        <w:rPr>
+          <w:rFonts w:ascii="Segoe UI" w:hAnsi="Segoe UI" w:cs="Segoe UI"/>
+          <w:b/>
+          <w:bCs/>
+          <w:color w:val="575757"/>
+        </w:rPr>
+        <w:t xml:space="preserve">Step 5: </w:t>
+      </w:r>
+      <w:r>
+        <w:rPr>
+          <w:rFonts w:ascii="Segoe UI" w:hAnsi="Segoe UI" w:cs="Segoe UI"/>
+          <w:color w:val="575757"/>
+        </w:rPr>
+        <w:t xml:space="preserve">"VideoActivity07 – VideoActivity.java [VideoActivity07.app] Android Studio (window)" </w:t>
+      </w:r>
+    </w:p>
+    <w:p>
+      <w:pPr>
+        <w:rPr>
+          <w:rFonts w:ascii="Segoe UI" w:hAnsi="Segoe UI" w:cs="Segoe UI"/>
+          <w:color w:val="575757"/>
+          <w:sz w:val="22"/>
+          <w:szCs w:val="22"/>
+        </w:rPr>
+      </w:pPr>
+    </w:p>
+    <w:p>
+      <w:pPr>
+        <w:pStyle w:val="NormalWeb"/>
+        <w:rPr>
+          <w:rFonts w:ascii="Segoe UI" w:hAnsi="Segoe UI" w:cs="Segoe UI"/>
+          <w:color w:val="575757"/>
+        </w:rPr>
+      </w:pPr>
+      <w:r>
+        <w:rPr>
+          <w:rFonts w:ascii="Segoe UI" w:hAnsi="Segoe UI" w:cs="Segoe UI"/>
+          <w:b/>
+          <w:bCs/>
+          <w:color w:val="575757"/>
+        </w:rPr>
+        <w:t xml:space="preserve">Step 7: </w:t>
+      </w:r>
+      <w:r>
+        <w:rPr>
+          <w:rFonts w:ascii="Segoe UI" w:hAnsi="Segoe UI" w:cs="Segoe UI"/>
+          <w:color w:val="575757"/>
+        </w:rPr>
+        <w:t>"VideoActivity07 – activity_image.xml [VideoActivity07.app] Android Studio (window”</w:t>
+      </w:r>
+      <w:r>
+        <w:rPr>
+          <w:rFonts w:ascii="Segoe UI" w:eastAsia="Times New Roman" w:hAnsi="Segoe UI" w:cs="Segoe UI"/>
+          <w:noProof/>
+          <w:color w:val="575757"/>
+        </w:rPr>
+        <w:t xml:space="preserve"> </w:t>
+      </w:r>
+      <w:r>
+        <w:rPr>
+          <w:rFonts w:ascii="Segoe UI" w:eastAsia="Times New Roman" w:hAnsi="Segoe UI" w:cs="Segoe UI"/>
+          <w:noProof/>
+          <w:color w:val="575757"/>
+        </w:rPr>
+        <w:drawing>
+          <wp:inline distT="0" distB="0" distL="0" distR="0" wp14:anchorId="20D7570B" wp14:editId="7688B059">
+            <wp:extent cx="5731510" cy="3223895"/>
+            <wp:effectExtent l="0" t="0" r="2540" b="0"/>
+            <wp:docPr id="27" name="Picture 27" descr="Step 7 screenshot."/>
+            <wp:cNvGraphicFramePr>
+              <a:graphicFrameLocks xmlns:a="http://schemas.openxmlformats.org/drawingml/2006/main" noChangeAspect="1"/>
+            </wp:cNvGraphicFramePr>
+            <a:graphic xmlns:a="http://schemas.openxmlformats.org/drawingml/2006/main">
+              <a:graphicData uri="http://schemas.openxmlformats.org/drawingml/2006/picture">
+                <pic:pic xmlns:pic="http://schemas.openxmlformats.org/drawingml/2006/picture">
+                  <pic:nvPicPr>
+                    <pic:cNvPr id="0" name="ss-7" descr="Step 7 screenshot."/>
+                    <pic:cNvPicPr>
+                      <a:picLocks noChangeAspect="1" noChangeArrowheads="1"/>
+                    </pic:cNvPicPr>
+                  </pic:nvPicPr>
+                  <pic:blipFill>
+                    <a:blip r:embed="rId36">
+                      <a:extLst>
+                        <a:ext uri="{28A0092B-C50C-407E-A947-70E740481C1C}">
+                          <a14:useLocalDpi xmlns:a14="http://schemas.microsoft.com/office/drawing/2010/main" val="0"/>
+                        </a:ext>
+                      </a:extLst>
+                    </a:blip>
+                    <a:srcRect/>
+                    <a:stretch>
+                      <a:fillRect/>
+                    </a:stretch>
+                  </pic:blipFill>
+                  <pic:spPr bwMode="auto">
+                    <a:xfrm>
+                      <a:off x="0" y="0"/>
+                      <a:ext cx="5731510" cy="3223895"/>
+                    </a:xfrm>
+                    <a:prstGeom prst="rect">
+                      <a:avLst/>
+                    </a:prstGeom>
+                    <a:noFill/>
+                    <a:ln>
+                      <a:noFill/>
+                    </a:ln>
+                  </pic:spPr>
+                </pic:pic>
+              </a:graphicData>
+            </a:graphic>
+          </wp:inline>
+        </w:drawing>
+      </w:r>
+    </w:p>
+    <w:p>
+      <w:pPr>
+        <w:rPr>
+          <w:rFonts w:ascii="Segoe UI" w:hAnsi="Segoe UI" w:cs="Segoe UI"/>
+          <w:color w:val="575757"/>
+          <w:sz w:val="22"/>
+          <w:szCs w:val="22"/>
+        </w:rPr>
+      </w:pPr>
+    </w:p>
+    <w:p>
+      <w:pPr>
+        <w:pStyle w:val="NormalWeb"/>
+        <w:rPr>
+          <w:rFonts w:ascii="Segoe UI" w:hAnsi="Segoe UI" w:cs="Segoe UI"/>
+          <w:color w:val="575757"/>
+        </w:rPr>
+      </w:pPr>
+      <w:r>
+        <w:rPr>
+          <w:rFonts w:ascii="Segoe UI" w:hAnsi="Segoe UI" w:cs="Segoe UI"/>
+          <w:b/>
+          <w:bCs/>
+          <w:color w:val="575757"/>
+        </w:rPr>
+        <w:lastRenderedPageBreak/>
+        <w:t xml:space="preserve">Step 8: </w:t>
+      </w:r>
+      <w:r>
+        <w:rPr>
+          <w:rFonts w:ascii="Segoe UI" w:hAnsi="Segoe UI" w:cs="Segoe UI"/>
+          <w:color w:val="575757"/>
+        </w:rPr>
+        <w:t xml:space="preserve">"VideoActivity07 – activity_main.xml [VideoActivity07.app] Android Studio (window)" </w:t>
+      </w:r>
+      <w:r>
+        <w:rPr>
+          <w:rFonts w:ascii="Segoe UI" w:eastAsia="Times New Roman" w:hAnsi="Segoe UI" w:cs="Segoe UI"/>
+          <w:noProof/>
+          <w:color w:val="575757"/>
+        </w:rPr>
+        <w:drawing>
+          <wp:inline distT="0" distB="0" distL="0" distR="0" wp14:anchorId="0032FD2B" wp14:editId="18E5EF59">
+            <wp:extent cx="5731510" cy="3223895"/>
+            <wp:effectExtent l="0" t="0" r="2540" b="0"/>
+            <wp:docPr id="22" name="Picture 22" descr="Step 8 screenshot."/>
+            <wp:cNvGraphicFramePr>
+              <a:graphicFrameLocks xmlns:a="http://schemas.openxmlformats.org/drawingml/2006/main" noChangeAspect="1"/>
+            </wp:cNvGraphicFramePr>
+            <a:graphic xmlns:a="http://schemas.openxmlformats.org/drawingml/2006/main">
+              <a:graphicData uri="http://schemas.openxmlformats.org/drawingml/2006/picture">
+                <pic:pic xmlns:pic="http://schemas.openxmlformats.org/drawingml/2006/picture">
+                  <pic:nvPicPr>
+                    <pic:cNvPr id="0" name="ss-8" descr="Step 8 screenshot."/>
+                    <pic:cNvPicPr>
+                      <a:picLocks noChangeAspect="1" noChangeArrowheads="1"/>
+                    </pic:cNvPicPr>
+                  </pic:nvPicPr>
+                  <pic:blipFill>
+                    <a:blip r:embed="rId37">
+                      <a:extLst>
+                        <a:ext uri="{28A0092B-C50C-407E-A947-70E740481C1C}">
+                          <a14:useLocalDpi xmlns:a14="http://schemas.microsoft.com/office/drawing/2010/main" val="0"/>
+                        </a:ext>
+                      </a:extLst>
+                    </a:blip>
+                    <a:srcRect/>
+                    <a:stretch>
+                      <a:fillRect/>
+                    </a:stretch>
+                  </pic:blipFill>
+                  <pic:spPr bwMode="auto">
+                    <a:xfrm>
+                      <a:off x="0" y="0"/>
+                      <a:ext cx="5731510" cy="3223895"/>
                     </a:xfrm>
                     <a:prstGeom prst="rect">
                       <a:avLst/>
@@ -3782,6 +4448,7 @@
   <w:style w:type="paragraph" w:customStyle="1" w:styleId="align-right">
     <w:name w:val="align-right"/>
     <w:basedOn w:val="Normal"/>
+    <w:uiPriority w:val="99"/>
     <w:rsid w:val="004A3F19"/>
     <w:pPr>
       <w:spacing w:before="100" w:beforeAutospacing="1" w:after="100" w:afterAutospacing="1"/>

</xml_diff>